<commit_message>
fine prima bozza relazione
- nuova bozza di relazione completa
- piccola rinomina stati e modifica commenti
- aggiunta codice latex per FSM e component
</commit_message>
<xml_diff>
--- a/relazione/bozza report.docx
+++ b/relazione/bozza report.docx
@@ -20,12 +20,53 @@
     </w:p>
     <w:p>
       <w:r>
-        <w:t xml:space="preserve">Si vuole realizzare un modulo in grado di realizzare una versione semplificate dell’equalizzazione dell’istogramma di un’immagine, ossia di ricalibrare il contrasto di quest’ultima, effettuandone una ridistribuzione dei valori di intensità pixel per pixel. </w:t>
-      </w:r>
-    </w:p>
-    <w:p>
-      <w:r>
-        <w:t>1.3 interfaccia del componente</w:t>
+        <w:t xml:space="preserve">Si vuole realizzare un </w:t>
+      </w:r>
+      <w:r>
+        <w:t>componente</w:t>
+      </w:r>
+      <w:r>
+        <w:t xml:space="preserve"> in grado di </w:t>
+      </w:r>
+      <w:r>
+        <w:t>svolgere</w:t>
+      </w:r>
+      <w:r>
+        <w:t xml:space="preserve"> una versione semplificat</w:t>
+      </w:r>
+      <w:r>
+        <w:t>a del processo di</w:t>
+      </w:r>
+      <w:r>
+        <w:t xml:space="preserve"> equalizzazione dell’istogramma di un’immagine, ossia di ricalibrare il contrasto di quest’ultima, effettuando una ridistribuzione dei valori di intensità pixel per pixel. </w:t>
+      </w:r>
+    </w:p>
+    <w:p>
+      <w:r>
+        <w:t xml:space="preserve">Le immagini che da manipolare saranno </w:t>
+      </w:r>
+      <w:r>
+        <w:t>in scala di grigi a 256 livelli</w:t>
+      </w:r>
+      <w:r>
+        <w:t xml:space="preserve"> e avranno</w:t>
+      </w:r>
+      <w:r>
+        <w:t xml:space="preserve"> una dimensione massima di 128x128 pixel</w:t>
+      </w:r>
+      <w:r>
+        <w:t>.</w:t>
+      </w:r>
+    </w:p>
+    <w:p>
+      <w:r>
+        <w:t>1.</w:t>
+      </w:r>
+      <w:r>
+        <w:t>2</w:t>
+      </w:r>
+      <w:r>
+        <w:t xml:space="preserve"> interfaccia del componente</w:t>
       </w:r>
     </w:p>
     <w:p>
@@ -43,6 +84,14 @@
       <w:proofErr w:type="spellStart"/>
       <w:r>
         <w:t>snippet</w:t>
+      </w:r>
+      <w:proofErr w:type="spellEnd"/>
+      <w:r>
+        <w:t xml:space="preserve"> e immagine </w:t>
+      </w:r>
+      <w:proofErr w:type="spellStart"/>
+      <w:r>
+        <w:t>tikz</w:t>
       </w:r>
       <w:proofErr w:type="spellEnd"/>
     </w:p>
@@ -216,12 +265,24 @@
     </w:p>
     <w:p>
       <w:r>
-        <w:t>1.2 descrizione della memoria e dell’interazione con il componente</w:t>
-      </w:r>
-    </w:p>
-    <w:p>
-      <w:r>
-        <w:t>Il modulo implementato dialogherà in lettura e scrittura con una memoria</w:t>
+        <w:t>1.</w:t>
+      </w:r>
+      <w:r>
+        <w:t>3</w:t>
+      </w:r>
+      <w:r>
+        <w:t xml:space="preserve"> descrizione della memoria e dell’interazione con il componente</w:t>
+      </w:r>
+    </w:p>
+    <w:p>
+      <w:r>
+        <w:t xml:space="preserve">Il modulo implementato </w:t>
+      </w:r>
+      <w:r>
+        <w:t>dovrà dialogare</w:t>
+      </w:r>
+      <w:r>
+        <w:t xml:space="preserve"> in lettura e scrittura con una memoria</w:t>
       </w:r>
       <w:r>
         <w:t xml:space="preserve"> RAM,</w:t>
@@ -232,16 +293,27 @@
     </w:p>
     <w:p>
       <w:r>
-        <w:t>In particolare, l’algoritmo di equalizzazione sarà applicato ad immagini in scala di grigi a 256 livell</w:t>
-      </w:r>
-      <w:r>
-        <w:t>i,</w:t>
-      </w:r>
-      <w:r>
-        <w:t xml:space="preserve"> con una dimensione massima di 128x128 pixel. </w:t>
-      </w:r>
-      <w:r>
-        <w:t xml:space="preserve">La loro grandezza effettiva, però, sarà specificata </w:t>
+        <w:t>In particolare, l’algoritmo di equalizzazione sarà applicato ad immagini</w:t>
+      </w:r>
+      <w:r>
+        <w:t xml:space="preserve"> ad immagini </w:t>
+      </w:r>
+      <w:proofErr w:type="spellStart"/>
+      <w:r>
+        <w:t>pre</w:t>
+      </w:r>
+      <w:proofErr w:type="spellEnd"/>
+      <w:r>
+        <w:t xml:space="preserve">-salvate in memoria la cui </w:t>
+      </w:r>
+      <w:r>
+        <w:t>grandezza effettiva</w:t>
+      </w:r>
+      <w:r>
+        <w:t xml:space="preserve"> (in pixel)</w:t>
+      </w:r>
+      <w:r>
+        <w:t xml:space="preserve">, sarà specificata </w:t>
       </w:r>
       <w:r>
         <w:t>dal contenuto</w:t>
@@ -250,7 +322,13 @@
         <w:t xml:space="preserve"> </w:t>
       </w:r>
       <w:r>
-        <w:t>delle celle ad indirizzo 0 ed 1 della memoria,</w:t>
+        <w:t xml:space="preserve">delle celle ad indirizzo 0 ed 1 della </w:t>
+      </w:r>
+      <w:r>
+        <w:t>RAM</w:t>
+      </w:r>
+      <w:r>
+        <w:t>,</w:t>
       </w:r>
       <w:r>
         <w:t xml:space="preserve"> contenenti rispettivamente il numero di colonne </w:t>
@@ -276,10 +354,34 @@
     </w:p>
     <w:p>
       <w:r>
-        <w:t xml:space="preserve">Nei byte successivi, dall’indirizzo 2 all’indirizzo N_COL*N_RIG+2, sarà memorizzata </w:t>
-      </w:r>
-      <w:r>
-        <w:t xml:space="preserve">sequenzialmente e in modo contigui, l’immagine pixel per pixel su cui operare la trasformazione richiesta. </w:t>
+        <w:t xml:space="preserve">Nei byte successivi, dall’indirizzo 2 all’indirizzo N_COL*N_RIG+2, sarà </w:t>
+      </w:r>
+      <w:r>
+        <w:t xml:space="preserve">salvata </w:t>
+      </w:r>
+      <w:r>
+        <w:t>pixel per pixel</w:t>
+      </w:r>
+      <w:r>
+        <w:t>,</w:t>
+      </w:r>
+      <w:r>
+        <w:t xml:space="preserve"> </w:t>
+      </w:r>
+      <w:r>
+        <w:t>sequenzialmente e in modo contigu</w:t>
+      </w:r>
+      <w:r>
+        <w:t>o</w:t>
+      </w:r>
+      <w:r>
+        <w:t>, l’immagine</w:t>
+      </w:r>
+      <w:r>
+        <w:t xml:space="preserve"> </w:t>
+      </w:r>
+      <w:r>
+        <w:t xml:space="preserve">su cui operare la trasformazione richiesta. </w:t>
       </w:r>
     </w:p>
     <w:p>
@@ -290,7 +392,13 @@
         <w:t>+2</w:t>
       </w:r>
       <w:r>
-        <w:t xml:space="preserve"> verrà salvata l’immagine </w:t>
+        <w:t xml:space="preserve"> verrà </w:t>
+      </w:r>
+      <w:r>
+        <w:t>scritta</w:t>
+      </w:r>
+      <w:r>
+        <w:t xml:space="preserve"> l’immagine </w:t>
       </w:r>
       <w:r>
         <w:t xml:space="preserve">ottenuta dal processo di equalizzazione richiesto. </w:t>
@@ -324,17 +432,29 @@
         <w:t>descrivere</w:t>
       </w:r>
       <w:r>
-        <w:t xml:space="preserve"> tramite linguaggio </w:t>
-      </w:r>
-      <w:proofErr w:type="spellStart"/>
-      <w:r>
-        <w:t>vhdl</w:t>
-      </w:r>
-      <w:proofErr w:type="spellEnd"/>
+        <w:t>,</w:t>
+      </w:r>
       <w:r>
         <w:t xml:space="preserve"> </w:t>
       </w:r>
       <w:r>
+        <w:t>in</w:t>
+      </w:r>
+      <w:r>
+        <w:t xml:space="preserve"> linguaggio </w:t>
+      </w:r>
+      <w:proofErr w:type="spellStart"/>
+      <w:r>
+        <w:t>VHDL</w:t>
+      </w:r>
+      <w:proofErr w:type="spellEnd"/>
+      <w:r>
+        <w:t>,</w:t>
+      </w:r>
+      <w:r>
+        <w:t xml:space="preserve"> </w:t>
+      </w:r>
+      <w:r>
         <w:t xml:space="preserve">un </w:t>
       </w:r>
       <w:r>
@@ -354,7 +474,7 @@
       </w:r>
       <w:proofErr w:type="spellStart"/>
       <w:r>
-        <w:t>behavioural</w:t>
+        <w:t>behavioral</w:t>
       </w:r>
       <w:proofErr w:type="spellEnd"/>
       <w:r>
@@ -387,10 +507,11 @@
     </w:p>
     <w:p>
       <w:r>
+        <w:lastRenderedPageBreak/>
         <w:t>2.1 Macchina a stati</w:t>
       </w:r>
       <w:r>
-        <w:t xml:space="preserve"> e descrizione algoritmica </w:t>
+        <w:t xml:space="preserve"> </w:t>
       </w:r>
     </w:p>
     <w:p>
@@ -401,30 +522,38 @@
         <w:t xml:space="preserve"> definita è composta </w:t>
       </w:r>
       <w:r>
-        <w:t>da 1</w:t>
-      </w:r>
-      <w:r>
-        <w:t>2 stati</w:t>
-      </w:r>
-      <w:r>
-        <w:t xml:space="preserve"> suddivisi in </w:t>
-      </w:r>
-      <w:r>
-        <w:t>3 sottogruppi.</w:t>
-      </w:r>
-    </w:p>
-    <w:p>
-      <w:r>
-        <w:lastRenderedPageBreak/>
+        <w:t xml:space="preserve">da </w:t>
+      </w:r>
+      <w:r>
+        <w:t>10 stati, suddivisibili 3 sottogruppi che realizzano altrettante fasi principali del processo</w:t>
+      </w:r>
+      <w:r>
+        <w:t>.</w:t>
+      </w:r>
+    </w:p>
+    <w:p>
+      <w:r>
         <w:t>2.1.1 stati ausiliari</w:t>
       </w:r>
     </w:p>
     <w:p>
       <w:r>
-        <w:t xml:space="preserve">Gruppo di stati </w:t>
-      </w:r>
-      <w:r>
-        <w:t>di inizio, fine e attesa nel processo.</w:t>
+        <w:t xml:space="preserve">Gruppo </w:t>
+      </w:r>
+      <w:r>
+        <w:t xml:space="preserve">di </w:t>
+      </w:r>
+      <w:r>
+        <w:t xml:space="preserve">stati </w:t>
+      </w:r>
+      <w:r>
+        <w:t>che realizzano:</w:t>
+      </w:r>
+      <w:r>
+        <w:t xml:space="preserve"> inizio, </w:t>
+      </w:r>
+      <w:r>
+        <w:t>richiesta di lettura, attesa della memoria e fine del processo.</w:t>
       </w:r>
     </w:p>
     <w:p>
@@ -436,16 +565,30 @@
         </w:numPr>
       </w:pPr>
       <w:r>
-        <w:t>WAIT_MEM</w:t>
-      </w:r>
-      <w:r>
-        <w:t xml:space="preserve">: stato di attesa che permette ai valori di essere correttamente letti dalla memoria e resi disponibili sul segnale </w:t>
-      </w:r>
-      <w:proofErr w:type="spellStart"/>
-      <w:r>
-        <w:t>i_data</w:t>
-      </w:r>
-      <w:proofErr w:type="spellEnd"/>
+        <w:t>WT_RST</w:t>
+      </w:r>
+      <w:r>
+        <w:t xml:space="preserve"> – </w:t>
+      </w:r>
+      <w:proofErr w:type="spellStart"/>
+      <w:r>
+        <w:t>wait</w:t>
+      </w:r>
+      <w:proofErr w:type="spellEnd"/>
+      <w:r>
+        <w:t xml:space="preserve"> reset</w:t>
+      </w:r>
+      <w:r>
+        <w:t xml:space="preserve">: stato iniziale di attesa del segnale </w:t>
+      </w:r>
+      <w:proofErr w:type="spellStart"/>
+      <w:r>
+        <w:t>i_rst</w:t>
+      </w:r>
+      <w:proofErr w:type="spellEnd"/>
+      <w:r>
+        <w:t>, che può essere anche asincrono</w:t>
+      </w:r>
     </w:p>
     <w:p>
       <w:pPr>
@@ -456,7 +599,38 @@
         </w:numPr>
       </w:pPr>
       <w:r>
-        <w:t xml:space="preserve">WAIT_RESET: stato iniziale di attesa del segnale </w:t>
+        <w:t>W</w:t>
+      </w:r>
+      <w:r>
+        <w:t>T_ST</w:t>
+      </w:r>
+      <w:r>
+        <w:t xml:space="preserve">R – </w:t>
+      </w:r>
+      <w:proofErr w:type="spellStart"/>
+      <w:r>
+        <w:t>wait</w:t>
+      </w:r>
+      <w:proofErr w:type="spellEnd"/>
+      <w:r>
+        <w:t xml:space="preserve"> start</w:t>
+      </w:r>
+      <w:r>
+        <w:t xml:space="preserve">: stato di attesa del segnale di </w:t>
+      </w:r>
+      <w:proofErr w:type="spellStart"/>
+      <w:r>
+        <w:t>i_start</w:t>
+      </w:r>
+      <w:proofErr w:type="spellEnd"/>
+      <w:r>
+        <w:t>. In qualsiasi momento dell’elaborazione</w:t>
+      </w:r>
+      <w:r>
+        <w:t xml:space="preserve"> (a partire quindi da qualsiasi stato successivo a questo)</w:t>
+      </w:r>
+      <w:r>
+        <w:t xml:space="preserve">, se il segnale </w:t>
       </w:r>
       <w:proofErr w:type="spellStart"/>
       <w:r>
@@ -464,7 +638,94 @@
       </w:r>
       <w:proofErr w:type="spellEnd"/>
       <w:r>
-        <w:t>, che può essere anche asincrono</w:t>
+        <w:t xml:space="preserve"> è rilevato alto, anche in modo asincrono, il componente viene riportato</w:t>
+      </w:r>
+      <w:r>
+        <w:t xml:space="preserve"> a WT_STR</w:t>
+      </w:r>
+      <w:r>
+        <w:t xml:space="preserve">, </w:t>
+      </w:r>
+      <w:r>
+        <w:t xml:space="preserve">in attesa di un nuovo </w:t>
+      </w:r>
+      <w:proofErr w:type="spellStart"/>
+      <w:r>
+        <w:t>i_start</w:t>
+      </w:r>
+      <w:proofErr w:type="spellEnd"/>
+      <w:r>
+        <w:t>.</w:t>
+      </w:r>
+    </w:p>
+    <w:p>
+      <w:pPr>
+        <w:pStyle w:val="Paragrafoelenco"/>
+      </w:pPr>
+      <w:r>
+        <w:t xml:space="preserve">NB: In </w:t>
+      </w:r>
+      <w:r>
+        <w:rPr>
+          <w:lang w:eastAsia="it-IT"/>
+        </w:rPr>
+        <w:t xml:space="preserve">caso di reset abbiamo </w:t>
+      </w:r>
+      <w:r>
+        <w:rPr>
+          <w:lang w:eastAsia="it-IT"/>
+        </w:rPr>
+        <w:t xml:space="preserve">si è </w:t>
+      </w:r>
+      <w:r>
+        <w:rPr>
+          <w:lang w:eastAsia="it-IT"/>
+        </w:rPr>
+        <w:t xml:space="preserve">presupposto che anche il segnale </w:t>
+      </w:r>
+      <w:proofErr w:type="gramStart"/>
+      <w:r>
+        <w:rPr>
+          <w:lang w:eastAsia="it-IT"/>
+        </w:rPr>
+        <w:t>dei</w:t>
+      </w:r>
+      <w:proofErr w:type="gramEnd"/>
+      <w:r>
+        <w:rPr>
+          <w:lang w:eastAsia="it-IT"/>
+        </w:rPr>
+        <w:t xml:space="preserve"> start venga riportato basso per il periodo in cui il </w:t>
+      </w:r>
+      <w:proofErr w:type="spellStart"/>
+      <w:r>
+        <w:rPr>
+          <w:lang w:eastAsia="it-IT"/>
+        </w:rPr>
+        <w:t>i_rst</w:t>
+      </w:r>
+      <w:proofErr w:type="spellEnd"/>
+      <w:r>
+        <w:rPr>
+          <w:lang w:eastAsia="it-IT"/>
+        </w:rPr>
+        <w:t xml:space="preserve"> è alto</w:t>
+      </w:r>
+    </w:p>
+    <w:p>
+      <w:pPr>
+        <w:pStyle w:val="Paragrafoelenco"/>
+      </w:pPr>
+      <w:r>
+        <w:t xml:space="preserve">Quando </w:t>
+      </w:r>
+      <w:proofErr w:type="spellStart"/>
+      <w:r>
+        <w:t>i_start</w:t>
+      </w:r>
+      <w:proofErr w:type="spellEnd"/>
+      <w:r>
+        <w:t xml:space="preserve"> è rilevato alto, vengono inizializzati tutti i valori necessari al processo</w:t>
       </w:r>
     </w:p>
     <w:p>
@@ -476,31 +737,34 @@
         </w:numPr>
       </w:pPr>
       <w:r>
-        <w:t xml:space="preserve">WAIT_START: stato di attesa del segnale </w:t>
-      </w:r>
-      <w:proofErr w:type="gramStart"/>
-      <w:r>
-        <w:t xml:space="preserve">di </w:t>
-      </w:r>
-      <w:proofErr w:type="spellStart"/>
-      <w:r>
-        <w:t>i</w:t>
-      </w:r>
-      <w:proofErr w:type="gramEnd"/>
-      <w:r>
-        <w:t>_start</w:t>
-      </w:r>
-      <w:proofErr w:type="spellEnd"/>
-      <w:r>
-        <w:t xml:space="preserve">. In qualsiasi momento dell’elaborazione, se il segnale </w:t>
-      </w:r>
-      <w:proofErr w:type="spellStart"/>
-      <w:r>
-        <w:t>i_rst</w:t>
-      </w:r>
-      <w:proofErr w:type="spellEnd"/>
-      <w:r>
-        <w:t xml:space="preserve"> è rilevato alto, anche in modo asincrono, il componente viene riportato in questo stato, in attesa di una nuova elaborazione</w:t>
+        <w:t xml:space="preserve">RD_REQ – read </w:t>
+      </w:r>
+      <w:proofErr w:type="spellStart"/>
+      <w:r>
+        <w:t>request</w:t>
+      </w:r>
+      <w:proofErr w:type="spellEnd"/>
+      <w:r>
+        <w:t>: stato di abilitazione della memoria</w:t>
+      </w:r>
+      <w:r>
+        <w:t xml:space="preserve"> in lettura. Viene preparato su </w:t>
+      </w:r>
+      <w:proofErr w:type="spellStart"/>
+      <w:r>
+        <w:t>o_address</w:t>
+      </w:r>
+      <w:proofErr w:type="spellEnd"/>
+      <w:r>
+        <w:t xml:space="preserve"> l’indirizzo della RAM che deve essere letto, identificato dalla variabile </w:t>
+      </w:r>
+      <w:proofErr w:type="spellStart"/>
+      <w:r>
+        <w:t>count</w:t>
+      </w:r>
+      <w:proofErr w:type="spellEnd"/>
+      <w:r>
+        <w:t>, gestita dagli altri stati della FSM</w:t>
       </w:r>
     </w:p>
     <w:p>
@@ -512,43 +776,58 @@
         </w:numPr>
       </w:pPr>
       <w:r>
-        <w:t>DONE</w:t>
-      </w:r>
-      <w:r>
-        <w:t xml:space="preserve">: stato in cui </w:t>
-      </w:r>
-      <w:proofErr w:type="spellStart"/>
-      <w:r>
-        <w:t>o_done</w:t>
-      </w:r>
-      <w:proofErr w:type="spellEnd"/>
-      <w:r>
-        <w:t xml:space="preserve"> viene </w:t>
-      </w:r>
-      <w:r>
-        <w:t>posto ad ‘1’, simboleggiando la fine dell’elaborazione. Si aspetta quindi un valore di start</w:t>
-      </w:r>
-      <w:r>
-        <w:t xml:space="preserve"> basso per tornare in WAIT_START</w:t>
-      </w:r>
-    </w:p>
-    <w:p>
-      <w:r>
-        <w:t>2.1.</w:t>
-      </w:r>
-      <w:r>
-        <w:t>1</w:t>
-      </w:r>
+        <w:t xml:space="preserve">WT_MEM – </w:t>
+      </w:r>
+      <w:proofErr w:type="spellStart"/>
+      <w:r>
+        <w:t>wait</w:t>
+      </w:r>
+      <w:proofErr w:type="spellEnd"/>
       <w:r>
         <w:t xml:space="preserve"> </w:t>
       </w:r>
-      <w:r>
-        <w:t xml:space="preserve">calcolo dimensioni </w:t>
-      </w:r>
-    </w:p>
-    <w:p>
-      <w:r>
-        <w:t>Gruppo di stati che permette il calcolo della dimensione effettiva dell’immagine.</w:t>
+      <w:proofErr w:type="spellStart"/>
+      <w:r>
+        <w:t>memory</w:t>
+      </w:r>
+      <w:proofErr w:type="spellEnd"/>
+      <w:r>
+        <w:t xml:space="preserve">: stato di attesa che permette ai valori di essere correttamente letti dalla memoria e resi disponibili sul segnale </w:t>
+      </w:r>
+      <w:proofErr w:type="spellStart"/>
+      <w:r>
+        <w:t>i_data</w:t>
+      </w:r>
+      <w:proofErr w:type="spellEnd"/>
+      <w:r>
+        <w:t xml:space="preserve"> al ciclo di clock successivo</w:t>
+      </w:r>
+      <w:r>
+        <w:t xml:space="preserve">. Si occupa inoltre della corretta </w:t>
+      </w:r>
+      <w:proofErr w:type="spellStart"/>
+      <w:r>
+        <w:t>decision</w:t>
+      </w:r>
+      <w:proofErr w:type="spellEnd"/>
+      <w:r>
+        <w:t xml:space="preserve"> dello stato successivo tramite il valore della variabile </w:t>
+      </w:r>
+      <w:proofErr w:type="spellStart"/>
+      <w:r>
+        <w:t>count</w:t>
+      </w:r>
+      <w:proofErr w:type="spellEnd"/>
+      <w:r>
+        <w:t xml:space="preserve">, che aggiorna anche ad ogni sua iterazione, e della variabile </w:t>
+      </w:r>
+      <w:proofErr w:type="spellStart"/>
+      <w:r>
+        <w:t>shift_value</w:t>
+      </w:r>
+      <w:proofErr w:type="spellEnd"/>
+      <w:r>
+        <w:t>, utilizzata per stabilire se si è già nel gruppo di stati elaborazione dati</w:t>
       </w:r>
     </w:p>
     <w:p>
@@ -560,27 +839,43 @@
         </w:numPr>
       </w:pPr>
       <w:r>
-        <w:t>COL_READ_REQ</w:t>
-      </w:r>
-      <w:r>
-        <w:t xml:space="preserve">: rilevato </w:t>
-      </w:r>
-      <w:proofErr w:type="spellStart"/>
-      <w:r>
-        <w:t>i</w:t>
-      </w:r>
-      <w:r>
-        <w:t>_start</w:t>
-      </w:r>
-      <w:proofErr w:type="spellEnd"/>
-      <w:r>
-        <w:t xml:space="preserve"> alto, viene raggiunto questo stato in cui viene abilitata la memoria </w:t>
-      </w:r>
-      <w:r>
-        <w:t xml:space="preserve">per la lettura del byte 0, passando quindi all’attesa in </w:t>
-      </w:r>
-      <w:r>
-        <w:t>WAIT_MEM</w:t>
+        <w:t>DONE</w:t>
+      </w:r>
+      <w:r>
+        <w:t xml:space="preserve">: stato in cui </w:t>
+      </w:r>
+      <w:proofErr w:type="spellStart"/>
+      <w:r>
+        <w:t>o_done</w:t>
+      </w:r>
+      <w:proofErr w:type="spellEnd"/>
+      <w:r>
+        <w:t xml:space="preserve"> viene </w:t>
+      </w:r>
+      <w:r>
+        <w:t>posto ad ‘1’, simboleggiando la fine dell’elaborazione. Si aspetta quindi un valore di start</w:t>
+      </w:r>
+      <w:r>
+        <w:t xml:space="preserve"> basso per tornare in WT_STR</w:t>
+      </w:r>
+    </w:p>
+    <w:p>
+      <w:r>
+        <w:t>2.1.</w:t>
+      </w:r>
+      <w:r>
+        <w:t>1</w:t>
+      </w:r>
+      <w:r>
+        <w:t xml:space="preserve"> </w:t>
+      </w:r>
+      <w:r>
+        <w:t xml:space="preserve">calcolo dimensioni </w:t>
+      </w:r>
+    </w:p>
+    <w:p>
+      <w:r>
+        <w:t>Gruppo di stati che permette il calcolo della dimensione effettiva dell’immagine.</w:t>
       </w:r>
     </w:p>
     <w:p>
@@ -592,19 +887,21 @@
         </w:numPr>
       </w:pPr>
       <w:r>
-        <w:t>COL_READ_ROW_READ_REQ</w:t>
-      </w:r>
-      <w:r>
-        <w:t>:</w:t>
-      </w:r>
-      <w:r>
-        <w:t xml:space="preserve"> </w:t>
-      </w:r>
-      <w:r>
-        <w:t>stato in cui N_COL, letto su</w:t>
-      </w:r>
-      <w:r>
-        <w:t xml:space="preserve"> </w:t>
+        <w:t>RD_COL</w:t>
+      </w:r>
+      <w:r>
+        <w:t xml:space="preserve"> – read </w:t>
+      </w:r>
+      <w:proofErr w:type="spellStart"/>
+      <w:r>
+        <w:t>column</w:t>
+      </w:r>
+      <w:proofErr w:type="spellEnd"/>
+      <w:r>
+        <w:t xml:space="preserve">: </w:t>
+      </w:r>
+      <w:r>
+        <w:t xml:space="preserve">stato in cui il valore N_COL relativo all’immagine, pronto su </w:t>
       </w:r>
       <w:proofErr w:type="spellStart"/>
       <w:r>
@@ -612,22 +909,7 @@
       </w:r>
       <w:proofErr w:type="spellEnd"/>
       <w:r>
-        <w:t>, viene salvato</w:t>
-      </w:r>
-      <w:r>
-        <w:t>.</w:t>
-      </w:r>
-      <w:r>
-        <w:t xml:space="preserve"> Viene quindi </w:t>
-      </w:r>
-      <w:r>
-        <w:t xml:space="preserve">abilitata la memoria e </w:t>
-      </w:r>
-      <w:r>
-        <w:t xml:space="preserve">richiesta la lettura del byte 1, tornando in </w:t>
-      </w:r>
-      <w:r>
-        <w:t>WAIT_MEM</w:t>
+        <w:t>, è salvato su una variabile temporanea</w:t>
       </w:r>
     </w:p>
     <w:p>
@@ -639,13 +921,30 @@
         </w:numPr>
       </w:pPr>
       <w:r>
-        <w:t>ROW_READ</w:t>
-      </w:r>
-      <w:r>
-        <w:t>: stato in cui anche N_ROW</w:t>
-      </w:r>
-      <w:r>
-        <w:t xml:space="preserve">, letto su </w:t>
+        <w:t xml:space="preserve">RD_ROW – read </w:t>
+      </w:r>
+      <w:proofErr w:type="spellStart"/>
+      <w:r>
+        <w:t>row</w:t>
+      </w:r>
+      <w:proofErr w:type="spellEnd"/>
+      <w:r>
+        <w:t>:</w:t>
+      </w:r>
+      <w:r>
+        <w:t xml:space="preserve"> </w:t>
+      </w:r>
+      <w:r>
+        <w:t>stato in cui N_</w:t>
+      </w:r>
+      <w:r>
+        <w:t>ROW</w:t>
+      </w:r>
+      <w:r>
+        <w:t xml:space="preserve">, </w:t>
+      </w:r>
+      <w:r>
+        <w:t xml:space="preserve">pronto su </w:t>
       </w:r>
       <w:proofErr w:type="spellStart"/>
       <w:r>
@@ -653,25 +952,13 @@
       </w:r>
       <w:proofErr w:type="spellEnd"/>
       <w:r>
-        <w:t>, vien</w:t>
-      </w:r>
-      <w:r>
-        <w:t xml:space="preserve">e utilizzato per </w:t>
-      </w:r>
-      <w:r>
-        <w:t xml:space="preserve">calcolare l’effettiva dimensione </w:t>
-      </w:r>
-      <w:r>
-        <w:t>d</w:t>
-      </w:r>
-      <w:r>
-        <w:t>ell’immagine da manipolare</w:t>
-      </w:r>
-      <w:r>
-        <w:t xml:space="preserve">, passando poi a </w:t>
-      </w:r>
-      <w:r>
-        <w:t>SFM_READ_REQ</w:t>
+        <w:t>, v</w:t>
+      </w:r>
+      <w:r>
+        <w:t>iene utilizzato insieme</w:t>
+      </w:r>
+      <w:r>
+        <w:t xml:space="preserve"> al valore N_COL salvato precedentemente per calcolare la dimensione effettiva dell’immagine e successivamente determinare se è adatta (&gt;0) oppure no per il proseguimento dell’esecuzione</w:t>
       </w:r>
     </w:p>
     <w:p>
@@ -681,10 +968,28 @@
     </w:p>
     <w:p>
       <w:r>
-        <w:t xml:space="preserve">Gruppo di stati che </w:t>
-      </w:r>
-      <w:r>
-        <w:t>svolge effettua un primo passaggio di tutti i pixel dell’immagine, stabilendo i valori minimo e massimo tra essi. Q</w:t>
+        <w:t>“</w:t>
+      </w:r>
+      <w:r>
+        <w:t>Gruppo</w:t>
+      </w:r>
+      <w:r>
+        <w:t>”</w:t>
+      </w:r>
+      <w:r>
+        <w:t xml:space="preserve"> di stati </w:t>
+      </w:r>
+      <w:r>
+        <w:t xml:space="preserve">scandaglia </w:t>
+      </w:r>
+      <w:r>
+        <w:t>tutti i pixel dell’immagine</w:t>
+      </w:r>
+      <w:r>
+        <w:t>, grazie ad un ciclo tra gli stati RD_REQ – WT_MEM e CMP_DT</w:t>
+      </w:r>
+      <w:r>
+        <w:t>, stabilendo i valori minimo e massimo tra essi. Q</w:t>
       </w:r>
       <w:r>
         <w:t>uesto è necessario per l’effettiva elaborazione che sarà effettuata in seguito.</w:t>
@@ -692,13 +997,21 @@
     </w:p>
     <w:p>
       <w:r>
-        <w:t>La lettura sequenziale è effettuata tramite un contator</w:t>
-      </w:r>
-      <w:r>
-        <w:t xml:space="preserve">e che tiene traccia del pixel </w:t>
-      </w:r>
-      <w:r>
-        <w:t>corrente.</w:t>
+        <w:t xml:space="preserve">La lettura sequenziale è effettuata </w:t>
+      </w:r>
+      <w:r>
+        <w:t xml:space="preserve">tramite la variabile </w:t>
+      </w:r>
+      <w:proofErr w:type="spellStart"/>
+      <w:r>
+        <w:t>count</w:t>
+      </w:r>
+      <w:proofErr w:type="spellEnd"/>
+      <w:r>
+        <w:t>, aggiornata in WT_MEM</w:t>
+      </w:r>
+      <w:r>
+        <w:t>.</w:t>
       </w:r>
     </w:p>
     <w:p>
@@ -710,39 +1023,67 @@
         </w:numPr>
       </w:pPr>
       <w:r>
-        <w:t>SFM_</w:t>
-      </w:r>
-      <w:r>
-        <w:t>READ_</w:t>
-      </w:r>
-      <w:r>
-        <w:t xml:space="preserve">REQ – </w:t>
-      </w:r>
-      <w:proofErr w:type="spellStart"/>
-      <w:r>
-        <w:t>scan</w:t>
-      </w:r>
-      <w:proofErr w:type="spellEnd"/>
-      <w:r>
-        <w:t xml:space="preserve"> for max </w:t>
-      </w:r>
-      <w:r>
-        <w:t xml:space="preserve">read </w:t>
-      </w:r>
-      <w:r>
-        <w:t xml:space="preserve">request: </w:t>
+        <w:t>CMP_DT</w:t>
+      </w:r>
+      <w:r>
+        <w:t xml:space="preserve"> – </w:t>
+      </w:r>
+      <w:r>
+        <w:t>compare data</w:t>
+      </w:r>
+      <w:r>
+        <w:t xml:space="preserve">: </w:t>
       </w:r>
       <w:r>
         <w:t xml:space="preserve">stato </w:t>
       </w:r>
       <w:r>
-        <w:t>in cui viene abilitata la memoria per la lettura di un pixel dell’immagine</w:t>
-      </w:r>
-      <w:r>
-        <w:t xml:space="preserve">, passando poi in </w:t>
-      </w:r>
-      <w:r>
-        <w:t>WAIT_MEM</w:t>
+        <w:t xml:space="preserve">in cui </w:t>
+      </w:r>
+      <w:r>
+        <w:t xml:space="preserve">il pixel dell’immagine all’indirizzo count-1 (WT_MEM ha già incrementato la variabile) è pronto per l’utilizzo sul segnare </w:t>
+      </w:r>
+      <w:proofErr w:type="spellStart"/>
+      <w:r>
+        <w:t>i_data</w:t>
+      </w:r>
+      <w:proofErr w:type="spellEnd"/>
+      <w:r>
+        <w:t xml:space="preserve">. Il suo valore viene utilizzato per aggiornare i valori di massimo e minimo dell’immagine. </w:t>
+      </w:r>
+      <w:r>
+        <w:br/>
+        <w:t xml:space="preserve">Si procede quindi a passare al prossimo pixel o alla effettiva fase di elaborazione </w:t>
+      </w:r>
+      <w:r>
+        <w:t xml:space="preserve">dell’immagine. Nel secondo caso, il valore di </w:t>
+      </w:r>
+      <w:proofErr w:type="spellStart"/>
+      <w:r>
+        <w:t>count</w:t>
+      </w:r>
+      <w:proofErr w:type="spellEnd"/>
+      <w:r>
+        <w:t xml:space="preserve"> viene riportato a </w:t>
+      </w:r>
+      <w:r>
+        <w:t>2, ossia all’inizio dell’immagine originale</w:t>
+      </w:r>
+    </w:p>
+    <w:p>
+      <w:r>
+        <w:t>2.1.3 elaborazione dell’immagine</w:t>
+      </w:r>
+    </w:p>
+    <w:p>
+      <w:r>
+        <w:t xml:space="preserve">Gruppo di stati che </w:t>
+      </w:r>
+      <w:r>
+        <w:t>effettua l’effettiva elaborazione</w:t>
+      </w:r>
+      <w:r>
+        <w:t>, pixel per pixel, dell’immagine da trasformare, grazie ad un ciclo tra gli stati RD_REQ – WT_MEM – EL_DATA e ai valori calcolati in PREP_EL.</w:t>
       </w:r>
     </w:p>
     <w:p>
@@ -754,95 +1095,36 @@
         </w:numPr>
       </w:pPr>
       <w:r>
-        <w:t>SFM_READ</w:t>
+        <w:lastRenderedPageBreak/>
+        <w:t>PREP_EL</w:t>
       </w:r>
       <w:r>
         <w:t xml:space="preserve"> – </w:t>
       </w:r>
       <w:proofErr w:type="spellStart"/>
       <w:r>
-        <w:t>scan</w:t>
-      </w:r>
-      <w:proofErr w:type="spellEnd"/>
-      <w:r>
-        <w:t xml:space="preserve"> for max </w:t>
-      </w:r>
-      <w:r>
-        <w:t>read</w:t>
-      </w:r>
-      <w:r>
-        <w:t>: stato in cui</w:t>
-      </w:r>
-      <w:r>
-        <w:t xml:space="preserve"> il valore del pixel corrente è letto </w:t>
-      </w:r>
-      <w:proofErr w:type="gramStart"/>
-      <w:r>
-        <w:t xml:space="preserve">da </w:t>
-      </w:r>
-      <w:proofErr w:type="spellStart"/>
-      <w:r>
-        <w:t>i</w:t>
-      </w:r>
-      <w:proofErr w:type="gramEnd"/>
-      <w:r>
-        <w:t>_data</w:t>
-      </w:r>
-      <w:proofErr w:type="spellEnd"/>
-      <w:r>
-        <w:t xml:space="preserve"> ed utilizzato per aggiornare opportunamente i valori </w:t>
-      </w:r>
-      <w:r>
-        <w:t>di massimo e minimo fin a questo punto rilevati nei precedenti pixel</w:t>
-      </w:r>
-      <w:r>
-        <w:t xml:space="preserve">. </w:t>
-      </w:r>
-      <w:r>
-        <w:t xml:space="preserve">Se dopo questa iterazione </w:t>
-      </w:r>
-      <w:r>
-        <w:t>è stata scandagliata l’intera immagine</w:t>
-      </w:r>
-      <w:r>
-        <w:t xml:space="preserve">, allora si può </w:t>
-      </w:r>
-      <w:r>
-        <w:t xml:space="preserve">azzerare count e </w:t>
-      </w:r>
-      <w:r>
-        <w:t xml:space="preserve">passare a </w:t>
-      </w:r>
-      <w:r>
-        <w:t>PREP_ELAB_VALUES</w:t>
-      </w:r>
-      <w:r>
-        <w:t>T</w:t>
-      </w:r>
-      <w:r>
-        <w:t>. Altrimenti, count è incrementato e si torna a SFM_</w:t>
-      </w:r>
-      <w:r>
-        <w:t>READ_</w:t>
-      </w:r>
-      <w:r>
-        <w:t>REQ</w:t>
-      </w:r>
-    </w:p>
-    <w:p>
-      <w:r>
-        <w:t>2.1.3 elaborazione dell’immagine</w:t>
-      </w:r>
-    </w:p>
-    <w:p>
-      <w:r>
-        <w:t xml:space="preserve">Gruppo di stati che </w:t>
-      </w:r>
-      <w:r>
-        <w:t xml:space="preserve">effettua l’effettiva elaborazione e la scrittura della nuova immagine in memoria tramite un secondo ciclo </w:t>
-      </w:r>
-      <w:r>
-        <w:t>su di essa.</w:t>
+        <w:t>prepare</w:t>
+      </w:r>
+      <w:proofErr w:type="spellEnd"/>
+      <w:r>
+        <w:t xml:space="preserve"> </w:t>
+      </w:r>
+      <w:proofErr w:type="spellStart"/>
+      <w:r>
+        <w:t>elaboration</w:t>
+      </w:r>
+      <w:proofErr w:type="spellEnd"/>
+      <w:r>
+        <w:t xml:space="preserve">: </w:t>
+      </w:r>
+      <w:r>
+        <w:t xml:space="preserve">stato </w:t>
+      </w:r>
+      <w:r>
+        <w:t>in cui vengono calcolati, tramite i dati ottenuti negli stati precedenti, il delta value e lo shift level, necessari per l’elaborazione</w:t>
+      </w:r>
+      <w:r>
+        <w:t xml:space="preserve"> dell’immagine. Si passa quindi a un nuovo ciclo sull’immagine sorgente</w:t>
       </w:r>
     </w:p>
     <w:p>
@@ -854,25 +1136,131 @@
         </w:numPr>
       </w:pPr>
       <w:r>
-        <w:t>PREP_ELAB_VALUES</w:t>
-      </w:r>
-      <w:r>
-        <w:t>T</w:t>
+        <w:t>EL_DATA</w:t>
+      </w:r>
+      <w:r>
+        <w:t xml:space="preserve"> </w:t>
+      </w:r>
+      <w:r>
+        <w:t xml:space="preserve">– </w:t>
+      </w:r>
+      <w:r>
+        <w:t>elaborate data</w:t>
       </w:r>
       <w:r>
         <w:t xml:space="preserve">: </w:t>
       </w:r>
       <w:r>
-        <w:t xml:space="preserve">stato </w:t>
-      </w:r>
-      <w:r>
-        <w:t xml:space="preserve">in cui vengono calcolati, tramite i dati ottenuti negli stati precedenti, il delta value e lo shift level, necessari per l’elaborazione. Si passa quindi </w:t>
-      </w:r>
-      <w:r>
-        <w:t>per la prima volta a SFE_REQ, iniziando il secondo ed ultimo ciclo sui pixel dell’immagine originaria</w:t>
-      </w:r>
-      <w:r>
-        <w:t>, al fine di elaborare il risultato finale</w:t>
+        <w:t>stato in cui</w:t>
+      </w:r>
+    </w:p>
+    <w:p>
+      <w:pPr>
+        <w:pStyle w:val="Paragrafoelenco"/>
+        <w:numPr>
+          <w:ilvl w:val="1"/>
+          <w:numId w:val="4"/>
+        </w:numPr>
+      </w:pPr>
+      <w:r>
+        <w:t xml:space="preserve">Si abilita in scrittura la memoria, ponendo in </w:t>
+      </w:r>
+      <w:proofErr w:type="spellStart"/>
+      <w:r>
+        <w:t>o_address</w:t>
+      </w:r>
+      <w:proofErr w:type="spellEnd"/>
+      <w:r>
+        <w:t xml:space="preserve"> il valore di </w:t>
+      </w:r>
+      <w:proofErr w:type="spellStart"/>
+      <w:r>
+        <w:t>count</w:t>
+      </w:r>
+      <w:proofErr w:type="spellEnd"/>
+      <w:r>
+        <w:t xml:space="preserve"> – 1 + </w:t>
+      </w:r>
+      <w:proofErr w:type="spellStart"/>
+      <w:r>
+        <w:t>dimesione</w:t>
+      </w:r>
+      <w:proofErr w:type="spellEnd"/>
+      <w:r>
+        <w:t xml:space="preserve"> immagine</w:t>
+      </w:r>
+    </w:p>
+    <w:p>
+      <w:pPr>
+        <w:pStyle w:val="Paragrafoelenco"/>
+        <w:numPr>
+          <w:ilvl w:val="1"/>
+          <w:numId w:val="4"/>
+        </w:numPr>
+      </w:pPr>
+      <w:r>
+        <w:t>il valore del pixel</w:t>
+      </w:r>
+      <w:r>
+        <w:t xml:space="preserve"> </w:t>
+      </w:r>
+      <w:r>
+        <w:t>(corrispondente all’indirizzo count-1, perché già incrementato in WT_MEM)</w:t>
+      </w:r>
+      <w:r>
+        <w:t xml:space="preserve"> dell’immagine originale, </w:t>
+      </w:r>
+      <w:r>
+        <w:t xml:space="preserve">disponibile su </w:t>
+      </w:r>
+      <w:proofErr w:type="spellStart"/>
+      <w:r>
+        <w:t>i_data</w:t>
+      </w:r>
+      <w:proofErr w:type="spellEnd"/>
+      <w:r>
+        <w:t xml:space="preserve">, è </w:t>
+      </w:r>
+      <w:r>
+        <w:t xml:space="preserve">utilizzato per calcolare il valore del rispettivo pixel nell’immagine trasformata. Questo viene quindi posto in </w:t>
+      </w:r>
+      <w:proofErr w:type="spellStart"/>
+      <w:r>
+        <w:t>o_data</w:t>
+      </w:r>
+      <w:proofErr w:type="spellEnd"/>
+      <w:r>
+        <w:t xml:space="preserve"> per essere scritto in memoria</w:t>
+      </w:r>
+    </w:p>
+    <w:p>
+      <w:pPr>
+        <w:pStyle w:val="Paragrafoelenco"/>
+        <w:numPr>
+          <w:ilvl w:val="1"/>
+          <w:numId w:val="4"/>
+        </w:numPr>
+      </w:pPr>
+      <w:r>
+        <w:t>se la fine dell’immagine è stata raggiunta, si passa a DONE, altrimenti si continua a scandagliare l’immagine da modificare</w:t>
+      </w:r>
+    </w:p>
+    <w:p>
+      <w:r>
+        <w:t>*immagine FSM</w:t>
+      </w:r>
+    </w:p>
+    <w:p>
+      <w:r>
+        <w:t>2.2 approfondimento sull’elaborazione</w:t>
+      </w:r>
+    </w:p>
+    <w:p>
+      <w:r>
+        <w:t>La manipolazione del contrasto dell’immagine è fondata su 4 istruzioni fondamentali</w:t>
+      </w:r>
+      <w:r>
+        <w:t xml:space="preserve">. Le prime due vengono svolte a priori del secondo ciclo, nello stato PREP_EL, mentre le seconde due sono svolte successivamente alla seconda visita di ogni cella di memoria contenente l’immagine originale. </w:t>
       </w:r>
     </w:p>
     <w:p>
@@ -880,39 +1268,23 @@
         <w:pStyle w:val="Paragrafoelenco"/>
         <w:numPr>
           <w:ilvl w:val="0"/>
-          <w:numId w:val="4"/>
-        </w:numPr>
-      </w:pPr>
-      <w:r>
-        <w:t xml:space="preserve">SFM_READ_REQ </w:t>
-      </w:r>
-      <w:r>
-        <w:t xml:space="preserve">– </w:t>
-      </w:r>
-      <w:proofErr w:type="spellStart"/>
-      <w:r>
-        <w:t>scan</w:t>
-      </w:r>
-      <w:proofErr w:type="spellEnd"/>
-      <w:r>
-        <w:t xml:space="preserve"> for </w:t>
-      </w:r>
-      <w:proofErr w:type="spellStart"/>
-      <w:r>
-        <w:t>elaboration</w:t>
-      </w:r>
-      <w:proofErr w:type="spellEnd"/>
-      <w:r>
-        <w:t xml:space="preserve"> request: stato in cui viene abilitata memoria </w:t>
-      </w:r>
-      <w:r>
-        <w:t xml:space="preserve">per la lettura del pixel corrente, specificato ancora una volta dal contatore count. Si passa quindi </w:t>
-      </w:r>
-      <w:r>
-        <w:t xml:space="preserve">a </w:t>
-      </w:r>
-      <w:r>
-        <w:t>WAIT_MEM</w:t>
+          <w:numId w:val="3"/>
+        </w:numPr>
+      </w:pPr>
+      <w:r>
+        <w:t xml:space="preserve">DELTA_VALUE = MAX_PIXEL_VALUE – MIN_PIXEL_VALUE </w:t>
+      </w:r>
+      <w:r>
+        <w:br/>
+        <w:t xml:space="preserve">Il </w:t>
+      </w:r>
+      <w:proofErr w:type="spellStart"/>
+      <w:r>
+        <w:t>delta_value</w:t>
+      </w:r>
+      <w:proofErr w:type="spellEnd"/>
+      <w:r>
+        <w:t xml:space="preserve"> rappresenta il valore della differenza tra il pixel più chiaro (valore maggiore) e il più scuro (valore minore) dell’immagine.</w:t>
       </w:r>
     </w:p>
     <w:p>
@@ -920,168 +1292,825 @@
         <w:pStyle w:val="Paragrafoelenco"/>
         <w:numPr>
           <w:ilvl w:val="0"/>
-          <w:numId w:val="4"/>
-        </w:numPr>
-      </w:pPr>
-      <w:r>
-        <w:t xml:space="preserve">SFE_READ – </w:t>
-      </w:r>
-      <w:proofErr w:type="spellStart"/>
-      <w:r>
-        <w:t>scan</w:t>
-      </w:r>
-      <w:proofErr w:type="spellEnd"/>
-      <w:r>
-        <w:t xml:space="preserve"> for </w:t>
-      </w:r>
-      <w:proofErr w:type="spellStart"/>
-      <w:r>
-        <w:t>elaboration</w:t>
-      </w:r>
-      <w:proofErr w:type="spellEnd"/>
-      <w:r>
-        <w:t xml:space="preserve"> read: stato di effettiva elaborazione del pixel </w:t>
-      </w:r>
-      <w:r>
-        <w:t xml:space="preserve">corrente dell’immagine da modificare. Infatti, </w:t>
-      </w:r>
-      <w:proofErr w:type="spellStart"/>
-      <w:r>
-        <w:t>finche</w:t>
-      </w:r>
-      <w:proofErr w:type="spellEnd"/>
-      <w:r>
-        <w:t xml:space="preserve"> il valore di count </w:t>
-      </w:r>
-      <w:r>
-        <w:t>non raggiunge la dimensione dell’immagine, il val</w:t>
-      </w:r>
-      <w:r>
-        <w:t>ore del pixel corrente viene utilizzato per calcolar</w:t>
-      </w:r>
-      <w:r>
-        <w:t>ne il valore</w:t>
-      </w:r>
-      <w:r>
-        <w:t xml:space="preserve"> aggiornato, che verrà</w:t>
-      </w:r>
-      <w:r>
-        <w:t xml:space="preserve"> predisposto per la scrittura all’indirizzo corretto, previa abilitazione in scrittura della </w:t>
-      </w:r>
+          <w:numId w:val="3"/>
+        </w:numPr>
+        <w:rPr>
+          <w:lang w:val="en-US"/>
+        </w:rPr>
+      </w:pPr>
+      <w:r>
+        <w:rPr>
+          <w:lang w:val="en-US"/>
+        </w:rPr>
+        <w:t xml:space="preserve">SHIFT_LEVEL = (8 – </w:t>
+      </w:r>
+      <w:proofErr w:type="gramStart"/>
+      <w:r>
+        <w:rPr>
+          <w:lang w:val="en-US"/>
+        </w:rPr>
+        <w:t>FLOOR(</w:t>
+      </w:r>
+      <w:proofErr w:type="gramEnd"/>
+      <w:r>
+        <w:rPr>
+          <w:lang w:val="en-US"/>
+        </w:rPr>
+        <w:t xml:space="preserve">LOG2(DELTA_VALUE +1))) </w:t>
+      </w:r>
+    </w:p>
+    <w:p>
+      <w:pPr>
+        <w:pStyle w:val="Paragrafoelenco"/>
+      </w:pPr>
+      <w:r>
+        <w:t xml:space="preserve">Lo </w:t>
+      </w:r>
+      <w:proofErr w:type="spellStart"/>
+      <w:r>
+        <w:t>shift</w:t>
+      </w:r>
+      <w:r>
+        <w:t>_</w:t>
+      </w:r>
+      <w:r>
+        <w:t>value</w:t>
+      </w:r>
+      <w:proofErr w:type="spellEnd"/>
+      <w:r>
+        <w:t xml:space="preserve"> è il valore</w:t>
+      </w:r>
+      <w:r>
+        <w:t xml:space="preserve"> per cui sarà moltiplicata la differenza tra il pixel corrente e il pixel di valore minore dell’immagine. La funzione FLOOR(X) non è altro che un arrotondamento per difetto del valore X fornitogli come argomento.</w:t>
+      </w:r>
+    </w:p>
+    <w:p>
+      <w:pPr>
+        <w:pStyle w:val="Paragrafoelenco"/>
+        <w:numPr>
+          <w:ilvl w:val="0"/>
+          <w:numId w:val="3"/>
+        </w:numPr>
+        <w:rPr>
+          <w:lang w:val="en-US"/>
+        </w:rPr>
+      </w:pPr>
+      <w:r>
+        <w:rPr>
+          <w:lang w:val="en-US"/>
+        </w:rPr>
+        <w:t xml:space="preserve">TEMP_PIXEL = (CURRENT_PIXEL_VALUE - MIN_PIXEL_ VALUE) &lt;&lt; SHIFT_LEVEL </w:t>
+      </w:r>
+    </w:p>
+    <w:p>
+      <w:pPr>
+        <w:pStyle w:val="Paragrafoelenco"/>
+      </w:pPr>
+      <w:proofErr w:type="spellStart"/>
+      <w:r>
+        <w:t>temp_pixel</w:t>
+      </w:r>
+      <w:proofErr w:type="spellEnd"/>
+      <w:r>
+        <w:t xml:space="preserve"> contiene il possib</w:t>
+      </w:r>
+      <w:r>
+        <w:t>i</w:t>
+      </w:r>
+      <w:r>
+        <w:t xml:space="preserve">le </w:t>
+      </w:r>
+      <w:r>
+        <w:t xml:space="preserve">valore da attribuire al pixel </w:t>
+      </w:r>
+      <w:proofErr w:type="spellStart"/>
+      <w:r>
+        <w:t>corrisponente</w:t>
+      </w:r>
+      <w:proofErr w:type="spellEnd"/>
+      <w:r>
+        <w:t xml:space="preserve"> a CURRENT_PIXEL_VALUE</w:t>
+      </w:r>
+      <w:r>
+        <w:t xml:space="preserve"> nell’immagine finale. Non è però sempre possibile utilizzare direttamente questo valore, dato che potrebbe superare il limite massimo di 255 imposto dalla codifica in scala di grigi a 256 livelli.</w:t>
+      </w:r>
+    </w:p>
+    <w:p>
+      <w:pPr>
+        <w:pStyle w:val="Paragrafoelenco"/>
+        <w:numPr>
+          <w:ilvl w:val="0"/>
+          <w:numId w:val="3"/>
+        </w:numPr>
+        <w:rPr>
+          <w:lang w:val="en-US"/>
+        </w:rPr>
+      </w:pPr>
+      <w:r>
+        <w:rPr>
+          <w:lang w:val="en-US"/>
+        </w:rPr>
+        <w:t xml:space="preserve">NEW_PIXEL_VALUE = </w:t>
+      </w:r>
+      <w:proofErr w:type="gramStart"/>
+      <w:r>
+        <w:rPr>
+          <w:lang w:val="en-US"/>
+        </w:rPr>
+        <w:t>MIN( 255</w:t>
+      </w:r>
+      <w:proofErr w:type="gramEnd"/>
+      <w:r>
+        <w:rPr>
+          <w:lang w:val="en-US"/>
+        </w:rPr>
+        <w:t xml:space="preserve"> , TEMP_PIXEL)</w:t>
+      </w:r>
+    </w:p>
+    <w:p>
+      <w:pPr>
+        <w:pStyle w:val="Paragrafoelenco"/>
+      </w:pPr>
+      <w:r>
+        <w:t xml:space="preserve">NEW_PIXEL_VALUE </w:t>
+      </w:r>
+      <w:r>
+        <w:t>contiene il minimo valore tra 255 e il valore TEMP_PIXEL precedentemente calcolato. Rappresenta l’effettivo valore che verrà scritto in memoria per il pixel considerato in questa iterazione.</w:t>
+      </w:r>
+    </w:p>
+    <w:p>
+      <w:r>
+        <w:t xml:space="preserve">2.3 </w:t>
+      </w:r>
+      <w:r>
+        <w:t>scelte progettuali</w:t>
+      </w:r>
+    </w:p>
+    <w:p>
+      <w:r>
+        <w:t xml:space="preserve">Si è scelto di realizzare un componente sensibile al clock su </w:t>
+      </w:r>
+      <w:proofErr w:type="spellStart"/>
+      <w:r>
+        <w:t>rising_edge</w:t>
+      </w:r>
+      <w:proofErr w:type="spellEnd"/>
+      <w:r>
+        <w:t>.</w:t>
+      </w:r>
+    </w:p>
+    <w:p>
+      <w:r>
+        <w:t xml:space="preserve">L’algoritmo scelto si focalizza sulla facilità di lettura e comprensione, tralasciando possibili ottimizzazioni. Si è scelto però di cercare di ridurre al minimo il numero di operazioni di moltiplicazione nel codice, ad esempio separando gli stati RD_COL e RD_ROW, e di evitare totalmente l’operatore esponenziale, preparando il valore SHIFT_VALUE tramite </w:t>
+      </w:r>
+      <w:proofErr w:type="gramStart"/>
+      <w:r>
+        <w:t>delle semplice</w:t>
+      </w:r>
+      <w:proofErr w:type="gramEnd"/>
+      <w:r>
+        <w:t xml:space="preserve"> condizioni IF/ELSE</w:t>
+      </w:r>
+      <w:r>
+        <w:t xml:space="preserve">, in quanto </w:t>
+      </w:r>
+      <w:r>
+        <w:t>porta</w:t>
+      </w:r>
+      <w:r>
+        <w:t>no</w:t>
+      </w:r>
+      <w:r>
+        <w:t xml:space="preserve"> a un incremento molto rapido delle risorse hardware necessarie al crescere della dimensione degli operandi,</w:t>
+      </w:r>
+      <w:r>
+        <w:t xml:space="preserve"> imponendo al calcolatore di essere svolte in un ciclo di clock.</w:t>
+      </w:r>
+    </w:p>
+    <w:p>
+      <w:r>
+        <w:t>2.4 algoritmo base?</w:t>
+      </w:r>
+    </w:p>
+    <w:p/>
+    <w:p>
       <w:r>
         <w:lastRenderedPageBreak/>
-        <w:t>memoria</w:t>
-      </w:r>
-      <w:r>
-        <w:t xml:space="preserve">, per poi tornare ad </w:t>
-      </w:r>
-      <w:r>
-        <w:t xml:space="preserve">SFM_READ_REQ </w:t>
-      </w:r>
-      <w:r>
-        <w:t>con count incrementato</w:t>
-      </w:r>
+        <w:t xml:space="preserve">3 </w:t>
+      </w:r>
+      <w:proofErr w:type="spellStart"/>
+      <w:r>
+        <w:t>Test</w:t>
+      </w:r>
+      <w:r>
+        <w:t>ing</w:t>
+      </w:r>
+      <w:proofErr w:type="spellEnd"/>
+      <w:r>
+        <w:t xml:space="preserve"> e Risultati sperimentali</w:t>
+      </w:r>
+    </w:p>
+    <w:p>
+      <w:r>
+        <w:t>3.1 casi di test</w:t>
+      </w:r>
+    </w:p>
+    <w:p>
+      <w:r>
+        <w:t xml:space="preserve">Il componente realizzato è stato testato tramite diversi </w:t>
+      </w:r>
+      <w:proofErr w:type="spellStart"/>
+      <w:r>
+        <w:t>TestBench</w:t>
+      </w:r>
+      <w:proofErr w:type="spellEnd"/>
       <w:r>
         <w:t>.</w:t>
       </w:r>
       <w:r>
-        <w:t xml:space="preserve"> Se invece, count ha raggiunto la dimensione dell’immagine, si passa </w:t>
-      </w:r>
-      <w:proofErr w:type="gramStart"/>
-      <w:r>
-        <w:t>ad</w:t>
-      </w:r>
-      <w:proofErr w:type="gramEnd"/>
-      <w:r>
+        <w:t xml:space="preserve"> In particolare</w:t>
+      </w:r>
+      <w:r>
+        <w:t>, ci si è concentrati su diversi casi critici possibili e sul corretto calcolo di tutti i valori utilizzati</w:t>
+      </w:r>
+      <w:r>
+        <w:t>:</w:t>
+      </w:r>
+    </w:p>
+    <w:p>
+      <w:pPr>
+        <w:pStyle w:val="Paragrafoelenco"/>
+        <w:numPr>
+          <w:ilvl w:val="0"/>
+          <w:numId w:val="3"/>
+        </w:numPr>
+      </w:pPr>
+      <w:r>
+        <w:t>Il c</w:t>
+      </w:r>
+      <w:r>
+        <w:t>orretto utilizzo di tutti i possibili SHIFT_VALUE</w:t>
+      </w:r>
+    </w:p>
+    <w:p>
+      <w:pPr>
+        <w:pStyle w:val="Paragrafoelenco"/>
+        <w:numPr>
+          <w:ilvl w:val="0"/>
+          <w:numId w:val="3"/>
+        </w:numPr>
+      </w:pPr>
+      <w:r>
+        <w:t>La condizione</w:t>
+      </w:r>
+      <w:r>
+        <w:t xml:space="preserve"> particolare in cui N_COL = N_ROW = 0</w:t>
+      </w:r>
+    </w:p>
+    <w:p>
+      <w:pPr>
+        <w:pStyle w:val="Paragrafoelenco"/>
+        <w:numPr>
+          <w:ilvl w:val="0"/>
+          <w:numId w:val="3"/>
+        </w:numPr>
+      </w:pPr>
+      <w:r>
+        <w:t>Il c</w:t>
+      </w:r>
+      <w:r>
+        <w:t>aso limite</w:t>
+      </w:r>
+      <w:r>
+        <w:t xml:space="preserve"> di grandezza 128x128, non documentato nel nostro </w:t>
+      </w:r>
+      <w:proofErr w:type="spellStart"/>
+      <w:r>
+        <w:t>TestBench</w:t>
+      </w:r>
+      <w:proofErr w:type="spellEnd"/>
+      <w:r>
+        <w:t>, in quanto non diverso dal funzionamento di un test 2x2</w:t>
+      </w:r>
+    </w:p>
+    <w:p>
+      <w:pPr>
+        <w:pStyle w:val="Paragrafoelenco"/>
+        <w:numPr>
+          <w:ilvl w:val="0"/>
+          <w:numId w:val="3"/>
+        </w:numPr>
+      </w:pPr>
+      <w:r>
+        <w:t xml:space="preserve">Il caso in cui il segnale </w:t>
+      </w:r>
+      <w:proofErr w:type="spellStart"/>
+      <w:r>
+        <w:t>i_rst</w:t>
+      </w:r>
+      <w:proofErr w:type="spellEnd"/>
+      <w:r>
+        <w:t xml:space="preserve"> venga portato alto. Il componente si riporta correttamente nello stato WT_STR, anche in modo asincrono</w:t>
+      </w:r>
+    </w:p>
+    <w:p>
+      <w:pPr>
+        <w:pStyle w:val="Paragrafoelenco"/>
+        <w:numPr>
+          <w:ilvl w:val="0"/>
+          <w:numId w:val="3"/>
+        </w:numPr>
+      </w:pPr>
+      <w:r>
+        <w:t xml:space="preserve">Il corretto rapporto tra i segnali </w:t>
+      </w:r>
+      <w:proofErr w:type="spellStart"/>
+      <w:r>
+        <w:t>i_rst</w:t>
+      </w:r>
+      <w:proofErr w:type="spellEnd"/>
+      <w:r>
+        <w:t xml:space="preserve">, </w:t>
+      </w:r>
+      <w:proofErr w:type="spellStart"/>
+      <w:r>
+        <w:t>i_start</w:t>
+      </w:r>
+      <w:proofErr w:type="spellEnd"/>
+      <w:r>
+        <w:t xml:space="preserve"> e </w:t>
+      </w:r>
+      <w:proofErr w:type="spellStart"/>
+      <w:r>
+        <w:t>i_done</w:t>
+      </w:r>
+      <w:proofErr w:type="spellEnd"/>
+    </w:p>
+    <w:p>
+      <w:pPr>
+        <w:rPr>
+          <w:lang w:eastAsia="it-IT"/>
+        </w:rPr>
+      </w:pPr>
+      <w:r>
+        <w:rPr>
+          <w:lang w:eastAsia="it-IT"/>
+        </w:rPr>
+        <w:t>Nel</w:t>
+      </w:r>
+      <w:r>
+        <w:rPr>
+          <w:lang w:eastAsia="it-IT"/>
+        </w:rPr>
+        <w:t xml:space="preserve">la verifica degli ultimi due </w:t>
+      </w:r>
+      <w:r>
+        <w:rPr>
+          <w:lang w:eastAsia="it-IT"/>
+        </w:rPr>
+        <w:t>punti,</w:t>
+      </w:r>
+      <w:r>
+        <w:rPr>
+          <w:lang w:eastAsia="it-IT"/>
+        </w:rPr>
+        <w:t xml:space="preserve"> è </w:t>
+      </w:r>
+      <w:r>
+        <w:rPr>
+          <w:lang w:eastAsia="it-IT"/>
+        </w:rPr>
+        <w:t xml:space="preserve">risultata utile </w:t>
+      </w:r>
+      <w:r>
+        <w:rPr>
+          <w:lang w:eastAsia="it-IT"/>
+        </w:rPr>
+        <w:t>l'analisi grafica dei s</w:t>
+      </w:r>
+      <w:r>
+        <w:rPr>
+          <w:lang w:eastAsia="it-IT"/>
+        </w:rPr>
+        <w:t>e</w:t>
+      </w:r>
+      <w:r>
+        <w:rPr>
+          <w:lang w:eastAsia="it-IT"/>
+        </w:rPr>
+        <w:t>gnali d'uscita del modulo</w:t>
+      </w:r>
+      <w:r>
+        <w:rPr>
+          <w:lang w:eastAsia="it-IT"/>
+        </w:rPr>
+        <w:t xml:space="preserve">, </w:t>
+      </w:r>
+      <w:r>
+        <w:rPr>
+          <w:lang w:eastAsia="it-IT"/>
+        </w:rPr>
+        <w:t>di cui si riporta immagine</w:t>
+      </w:r>
+      <w:r>
+        <w:rPr>
+          <w:lang w:eastAsia="it-IT"/>
+        </w:rPr>
+        <w:t>.</w:t>
+      </w:r>
+    </w:p>
+    <w:p>
+      <w:pPr>
+        <w:rPr>
+          <w:lang w:eastAsia="it-IT"/>
+        </w:rPr>
+      </w:pPr>
+      <w:r>
+        <w:rPr>
+          <w:lang w:eastAsia="it-IT"/>
+        </w:rPr>
+        <w:t>*immagine</w:t>
+      </w:r>
+    </w:p>
+    <w:p>
+      <w:pPr>
+        <w:rPr>
+          <w:lang w:eastAsia="it-IT"/>
+        </w:rPr>
+      </w:pPr>
+      <w:r>
+        <w:rPr>
+          <w:lang w:eastAsia="it-IT"/>
+        </w:rPr>
+        <w:t xml:space="preserve">Si è usufruito di </w:t>
+      </w:r>
+      <w:proofErr w:type="spellStart"/>
+      <w:r>
+        <w:rPr>
+          <w:lang w:eastAsia="it-IT"/>
+        </w:rPr>
+        <w:t>TestBench</w:t>
+      </w:r>
+      <w:proofErr w:type="spellEnd"/>
+      <w:r>
+        <w:rPr>
+          <w:lang w:eastAsia="it-IT"/>
+        </w:rPr>
+        <w:t xml:space="preserve">, di dimensioni e caratteristiche variabili dalla singola alle 10000 immagini (TB10K), utilizzandone </w:t>
+      </w:r>
+      <w:r>
+        <w:rPr>
+          <w:lang w:eastAsia="it-IT"/>
+        </w:rPr>
+        <w:t xml:space="preserve">di </w:t>
+      </w:r>
+      <w:r>
+        <w:rPr>
+          <w:lang w:eastAsia="it-IT"/>
+        </w:rPr>
+        <w:t xml:space="preserve">redatti manualmente (da colleghi e da noi) </w:t>
+      </w:r>
+      <w:r>
+        <w:rPr>
+          <w:lang w:eastAsia="it-IT"/>
+        </w:rPr>
+        <w:t>ma anche di auto-generati.</w:t>
+      </w:r>
+    </w:p>
+    <w:p>
+      <w:pPr>
+        <w:rPr>
+          <w:lang w:eastAsia="it-IT"/>
+        </w:rPr>
+      </w:pPr>
+      <w:r>
+        <w:rPr>
+          <w:lang w:eastAsia="it-IT"/>
+        </w:rPr>
+        <w:t>4 conclusioni</w:t>
+      </w:r>
+    </w:p>
+    <w:p>
+      <w:pPr>
+        <w:rPr>
+          <w:lang w:eastAsia="it-IT"/>
+        </w:rPr>
+      </w:pPr>
+      <w:r>
+        <w:rPr>
+          <w:lang w:eastAsia="it-IT"/>
+        </w:rPr>
+        <w:t xml:space="preserve">Per tutti i </w:t>
+      </w:r>
+      <w:r>
+        <w:rPr>
+          <w:lang w:eastAsia="it-IT"/>
+        </w:rPr>
+        <w:t xml:space="preserve">casi di test e </w:t>
+      </w:r>
+      <w:proofErr w:type="spellStart"/>
+      <w:r>
+        <w:rPr>
+          <w:lang w:eastAsia="it-IT"/>
+        </w:rPr>
+        <w:t>TestBanch</w:t>
+      </w:r>
+      <w:proofErr w:type="spellEnd"/>
+      <w:r>
+        <w:rPr>
+          <w:lang w:eastAsia="it-IT"/>
+        </w:rPr>
+        <w:t xml:space="preserve"> utilizzati</w:t>
+      </w:r>
+      <w:r>
+        <w:rPr>
+          <w:lang w:eastAsia="it-IT"/>
+        </w:rPr>
+        <w:t>, sono state svolte con successo</w:t>
+      </w:r>
+      <w:r>
+        <w:rPr>
+          <w:lang w:eastAsia="it-IT"/>
+        </w:rPr>
+        <w:t xml:space="preserve"> le seguenti simulazioni, </w:t>
+      </w:r>
+      <w:r>
+        <w:rPr>
+          <w:lang w:eastAsia="it-IT"/>
+        </w:rPr>
+        <w:t>di cui si riporta come riferimento i risultati del TB 10K:</w:t>
+      </w:r>
+    </w:p>
+    <w:p>
+      <w:pPr>
+        <w:pStyle w:val="Paragrafoelenco"/>
+        <w:numPr>
+          <w:ilvl w:val="0"/>
+          <w:numId w:val="3"/>
+        </w:numPr>
+        <w:rPr>
+          <w:lang w:val="en-US" w:eastAsia="it-IT"/>
+        </w:rPr>
+      </w:pPr>
+      <w:proofErr w:type="spellStart"/>
+      <w:r>
+        <w:rPr>
+          <w:lang w:val="en-US" w:eastAsia="it-IT"/>
+        </w:rPr>
+        <w:t>simulazione</w:t>
+      </w:r>
+      <w:proofErr w:type="spellEnd"/>
+      <w:r>
+        <w:rPr>
+          <w:lang w:val="en-US" w:eastAsia="it-IT"/>
+        </w:rPr>
+        <w:t xml:space="preserve"> behavioral</w:t>
+      </w:r>
+      <w:r>
+        <w:rPr>
+          <w:lang w:val="en-US" w:eastAsia="it-IT"/>
+        </w:rPr>
+        <w:t>: *</w:t>
+      </w:r>
+      <w:proofErr w:type="spellStart"/>
+      <w:r>
+        <w:rPr>
+          <w:lang w:val="en-US" w:eastAsia="it-IT"/>
+        </w:rPr>
+        <w:t>ris</w:t>
+      </w:r>
+      <w:proofErr w:type="spellEnd"/>
+    </w:p>
+    <w:p>
+      <w:pPr>
+        <w:pStyle w:val="Paragrafoelenco"/>
+        <w:numPr>
+          <w:ilvl w:val="0"/>
+          <w:numId w:val="3"/>
+        </w:numPr>
+        <w:rPr>
+          <w:lang w:val="en-US" w:eastAsia="it-IT"/>
+        </w:rPr>
+      </w:pPr>
+      <w:proofErr w:type="spellStart"/>
+      <w:r>
+        <w:rPr>
+          <w:lang w:val="en-US" w:eastAsia="it-IT"/>
+        </w:rPr>
+        <w:t>simulazione</w:t>
+      </w:r>
+      <w:proofErr w:type="spellEnd"/>
+      <w:r>
+        <w:rPr>
+          <w:lang w:val="en-US" w:eastAsia="it-IT"/>
+        </w:rPr>
+        <w:t xml:space="preserve"> functional</w:t>
+      </w:r>
+      <w:r>
+        <w:rPr>
+          <w:lang w:val="en-US" w:eastAsia="it-IT"/>
+        </w:rPr>
         <w:t xml:space="preserve"> </w:t>
       </w:r>
       <w:r>
-        <w:t>DONE</w:t>
-      </w:r>
-    </w:p>
-    <w:p>
-      <w:r>
-        <w:t>2.2 approfondimento sull’elaborazione</w:t>
-      </w:r>
-    </w:p>
-    <w:p>
-      <w:r>
-        <w:t xml:space="preserve">DELTA_VALUE = MAX_PIXEL_VALUE – MIN_PIXEL_VALUE </w:t>
-      </w:r>
-    </w:p>
-    <w:p>
-      <w:r>
-        <w:t xml:space="preserve">SHIFT_LEVEL = (8 – </w:t>
-      </w:r>
-      <w:proofErr w:type="gramStart"/>
-      <w:r>
-        <w:t>FLOOR(</w:t>
-      </w:r>
-      <w:proofErr w:type="gramEnd"/>
-      <w:r>
-        <w:t xml:space="preserve">LOG2(DELTA_VALUE +1))) </w:t>
-      </w:r>
-    </w:p>
-    <w:p>
-      <w:r>
-        <w:t>TEMP_PIXEL = (CURRENT_PIXEL_VALUE - MIN_PIXEL_</w:t>
-      </w:r>
-      <w:r>
-        <w:t xml:space="preserve"> </w:t>
-      </w:r>
-      <w:r>
-        <w:t xml:space="preserve">VALUE) &lt;&lt; SHIFT_LEVEL </w:t>
-      </w:r>
-    </w:p>
-    <w:p>
-      <w:r>
-        <w:t xml:space="preserve">NEW_PIXEL_VALUE = </w:t>
-      </w:r>
-      <w:proofErr w:type="gramStart"/>
-      <w:r>
-        <w:t>MIN( 255</w:t>
-      </w:r>
-      <w:proofErr w:type="gramEnd"/>
-      <w:r>
-        <w:t xml:space="preserve"> , TEMP_PIXEL)</w:t>
-      </w:r>
-    </w:p>
-    <w:p>
-      <w:r>
-        <w:t>*spiego</w:t>
-      </w:r>
-    </w:p>
-    <w:p>
-      <w:r>
-        <w:t xml:space="preserve">2.3 </w:t>
-      </w:r>
-      <w:r>
-        <w:t>scelte progettuali</w:t>
-      </w:r>
-    </w:p>
-    <w:p>
-      <w:proofErr w:type="spellStart"/>
-      <w:r>
-        <w:t>Rising</w:t>
-      </w:r>
-      <w:proofErr w:type="spellEnd"/>
-      <w:r>
-        <w:t xml:space="preserve"> </w:t>
-      </w:r>
-      <w:proofErr w:type="spellStart"/>
-      <w:r>
-        <w:t>edge</w:t>
-      </w:r>
-      <w:proofErr w:type="spellEnd"/>
-      <w:r>
-        <w:t xml:space="preserve">, forse spostare la roba del </w:t>
-      </w:r>
-      <w:proofErr w:type="spellStart"/>
-      <w:r>
-        <w:t>behavioural</w:t>
-      </w:r>
-      <w:proofErr w:type="spellEnd"/>
-    </w:p>
+        <w:rPr>
+          <w:lang w:val="en-US" w:eastAsia="it-IT"/>
+        </w:rPr>
+        <w:t>post-synthesis</w:t>
+      </w:r>
+      <w:r>
+        <w:rPr>
+          <w:lang w:val="en-US" w:eastAsia="it-IT"/>
+        </w:rPr>
+        <w:t>: *</w:t>
+      </w:r>
+      <w:proofErr w:type="spellStart"/>
+      <w:r>
+        <w:rPr>
+          <w:lang w:val="en-US" w:eastAsia="it-IT"/>
+        </w:rPr>
+        <w:t>ris</w:t>
+      </w:r>
+      <w:proofErr w:type="spellEnd"/>
+    </w:p>
+    <w:p>
+      <w:pPr>
+        <w:pStyle w:val="Paragrafoelenco"/>
+        <w:numPr>
+          <w:ilvl w:val="0"/>
+          <w:numId w:val="3"/>
+        </w:numPr>
+        <w:rPr>
+          <w:lang w:val="en-US" w:eastAsia="it-IT"/>
+        </w:rPr>
+      </w:pPr>
+      <w:proofErr w:type="spellStart"/>
+      <w:r>
+        <w:rPr>
+          <w:lang w:val="en-US" w:eastAsia="it-IT"/>
+        </w:rPr>
+        <w:t>sumilazione</w:t>
+      </w:r>
+      <w:proofErr w:type="spellEnd"/>
+      <w:r>
+        <w:rPr>
+          <w:lang w:val="en-US" w:eastAsia="it-IT"/>
+        </w:rPr>
+        <w:t xml:space="preserve"> timing </w:t>
+      </w:r>
+      <w:r>
+        <w:rPr>
+          <w:lang w:val="en-US" w:eastAsia="it-IT"/>
+        </w:rPr>
+        <w:t>post-synthesis</w:t>
+      </w:r>
+      <w:r>
+        <w:rPr>
+          <w:lang w:val="en-US" w:eastAsia="it-IT"/>
+        </w:rPr>
+        <w:t>: *</w:t>
+      </w:r>
+      <w:proofErr w:type="spellStart"/>
+      <w:r>
+        <w:rPr>
+          <w:lang w:val="en-US" w:eastAsia="it-IT"/>
+        </w:rPr>
+        <w:t>ris</w:t>
+      </w:r>
+      <w:proofErr w:type="spellEnd"/>
+    </w:p>
+    <w:p>
+      <w:pPr>
+        <w:rPr>
+          <w:lang w:eastAsia="it-IT"/>
+        </w:rPr>
+      </w:pPr>
+      <w:r>
+        <w:rPr>
+          <w:lang w:eastAsia="it-IT"/>
+        </w:rPr>
+        <w:t>il report di sintesi ha evidenziato</w:t>
+      </w:r>
+      <w:r>
+        <w:rPr>
+          <w:lang w:eastAsia="it-IT"/>
+        </w:rPr>
+        <w:t xml:space="preserve"> l’utilizzo nell’area di sintesi del modulo dei seguenti componenti:</w:t>
+      </w:r>
+    </w:p>
+    <w:p>
+      <w:pPr>
+        <w:pStyle w:val="Paragrafoelenco"/>
+        <w:numPr>
+          <w:ilvl w:val="0"/>
+          <w:numId w:val="3"/>
+        </w:numPr>
+        <w:rPr>
+          <w:lang w:eastAsia="it-IT"/>
+        </w:rPr>
+      </w:pPr>
+      <w:r>
+        <w:rPr>
+          <w:lang w:eastAsia="it-IT"/>
+        </w:rPr>
+        <w:t>LUT:</w:t>
+      </w:r>
+    </w:p>
+    <w:p>
+      <w:pPr>
+        <w:pStyle w:val="Paragrafoelenco"/>
+        <w:numPr>
+          <w:ilvl w:val="0"/>
+          <w:numId w:val="3"/>
+        </w:numPr>
+        <w:rPr>
+          <w:lang w:eastAsia="it-IT"/>
+        </w:rPr>
+      </w:pPr>
+      <w:r>
+        <w:rPr>
+          <w:lang w:eastAsia="it-IT"/>
+        </w:rPr>
+        <w:t>FF:</w:t>
+      </w:r>
+    </w:p>
+    <w:p>
+      <w:pPr>
+        <w:pStyle w:val="Paragrafoelenco"/>
+        <w:numPr>
+          <w:ilvl w:val="0"/>
+          <w:numId w:val="3"/>
+        </w:numPr>
+        <w:rPr>
+          <w:lang w:eastAsia="it-IT"/>
+        </w:rPr>
+      </w:pPr>
+      <w:r>
+        <w:rPr>
+          <w:lang w:eastAsia="it-IT"/>
+        </w:rPr>
+        <w:t>LATCH:</w:t>
+      </w:r>
+    </w:p>
+    <w:p>
+      <w:pPr>
+        <w:rPr>
+          <w:lang w:eastAsia="it-IT"/>
+        </w:rPr>
+      </w:pPr>
+      <w:r>
+        <w:rPr>
+          <w:lang w:eastAsia="it-IT"/>
+        </w:rPr>
+        <w:t xml:space="preserve">Si ritiene di aver progettato </w:t>
+      </w:r>
+      <w:r>
+        <w:rPr>
+          <w:lang w:eastAsia="it-IT"/>
+        </w:rPr>
+        <w:t>un’architettura che rispecchi le specifiche di progetto as</w:t>
+      </w:r>
+      <w:r>
+        <w:rPr>
+          <w:lang w:eastAsia="it-IT"/>
+        </w:rPr>
+        <w:t>s</w:t>
+      </w:r>
+      <w:r>
+        <w:rPr>
+          <w:lang w:eastAsia="it-IT"/>
+        </w:rPr>
+        <w:t>egnat</w:t>
+      </w:r>
+      <w:r>
+        <w:rPr>
+          <w:lang w:eastAsia="it-IT"/>
+        </w:rPr>
+        <w:t>e</w:t>
+      </w:r>
+      <w:r>
+        <w:rPr>
+          <w:lang w:eastAsia="it-IT"/>
+        </w:rPr>
+        <w:t>ci</w:t>
+      </w:r>
+      <w:r>
+        <w:rPr>
+          <w:lang w:eastAsia="it-IT"/>
+        </w:rPr>
+        <w:t xml:space="preserve"> e di aver meglio compreso il comportamento e la progettazione di un componente dalle caratteristiche simili a quello da noi realizzato.</w:t>
+      </w:r>
+    </w:p>
+    <w:p>
+      <w:pPr>
+        <w:rPr>
+          <w:lang w:eastAsia="it-IT"/>
+        </w:rPr>
+      </w:pPr>
+    </w:p>
+    <w:p/>
+    <w:p/>
+    <w:p/>
     <w:p>
       <w:r>
         <w:br/>
@@ -1548,7 +2577,7 @@
         <w:ind w:left="720" w:hanging="360"/>
       </w:pPr>
     </w:lvl>
-    <w:lvl w:ilvl="1" w:tplc="04100019" w:tentative="1">
+    <w:lvl w:ilvl="1" w:tplc="04100019">
       <w:start w:val="1"/>
       <w:numFmt w:val="lowerLetter"/>
       <w:lvlText w:val="%2."/>
@@ -1624,7 +2653,7 @@
   <w:abstractNum w:abstractNumId="6" w15:restartNumberingAfterBreak="0">
     <w:nsid w:val="63DA5BA8"/>
     <w:multiLevelType w:val="hybridMultilevel"/>
-    <w:tmpl w:val="A1525D26"/>
+    <w:tmpl w:val="BA9CAC04"/>
     <w:lvl w:ilvl="0" w:tplc="04100001">
       <w:start w:val="1"/>
       <w:numFmt w:val="bullet"/>

</xml_diff>

<commit_message>
correzione e modifica bozza report
</commit_message>
<xml_diff>
--- a/relazione/bozza report.docx
+++ b/relazione/bozza report.docx
@@ -43,19 +43,13 @@
     </w:p>
     <w:p>
       <w:r>
-        <w:t xml:space="preserve">Le immagini che da manipolare saranno </w:t>
-      </w:r>
-      <w:r>
-        <w:t>in scala di grigi a 256 livelli</w:t>
-      </w:r>
-      <w:r>
-        <w:t xml:space="preserve"> e avranno</w:t>
-      </w:r>
-      <w:r>
-        <w:t xml:space="preserve"> una dimensione massima di 128x128 pixel</w:t>
-      </w:r>
-      <w:r>
-        <w:t>.</w:t>
+        <w:t xml:space="preserve">Le immagini </w:t>
+      </w:r>
+      <w:r>
+        <w:t xml:space="preserve">di cui è richiesta la manipolazione </w:t>
+      </w:r>
+      <w:r>
+        <w:t>saranno in scala di grigi a 256 livelli e avranno una dimensione massima di 128x128 pixel.</w:t>
       </w:r>
     </w:p>
     <w:p>
@@ -71,7 +65,10 @@
     </w:p>
     <w:p>
       <w:r>
-        <w:t xml:space="preserve">Il componente da realizzare </w:t>
+        <w:t xml:space="preserve">Il componente </w:t>
+      </w:r>
+      <w:r>
+        <w:t xml:space="preserve">realizzato </w:t>
       </w:r>
       <w:r>
         <w:t>ha un’interfaccia così definita:</w:t>
@@ -136,7 +133,13 @@
       </w:r>
       <w:proofErr w:type="spellEnd"/>
       <w:r>
-        <w:t xml:space="preserve"> è il segnale di RESET che inizializza la macchina pronta per ricevere il primo segnale di START</w:t>
+        <w:t xml:space="preserve"> è il segnale di RESET che inizializza la macchina</w:t>
+      </w:r>
+      <w:r>
+        <w:t>,</w:t>
+      </w:r>
+      <w:r>
+        <w:t xml:space="preserve"> pronta per ricevere il primo segnale di START</w:t>
       </w:r>
     </w:p>
     <w:p>
@@ -243,7 +246,10 @@
       </w:r>
       <w:proofErr w:type="spellEnd"/>
       <w:r>
-        <w:t xml:space="preserve"> è il segnale di WRITE ENABLE da dover mandare alla memoria (=1) per poter scriverci. Per leggere da memoria esso deve essere 0</w:t>
+        <w:t xml:space="preserve"> è il segnale di WRITE ENABLE da dover mandare alla memoria </w:t>
+      </w:r>
+      <w:r>
+        <w:t>per comunicare quale operazione si vuole svolgere su di essa. Può assumere valori 0 e 1, rispettivamente per lettura e scrittura</w:t>
       </w:r>
     </w:p>
     <w:p>
@@ -260,7 +266,7 @@
       </w:r>
       <w:proofErr w:type="spellEnd"/>
       <w:r>
-        <w:t xml:space="preserve"> è il segnale (vettore) di uscita dal componente verso la memoria.</w:t>
+        <w:t xml:space="preserve"> è il segnale (vettore) di uscita dal componente verso la memoria</w:t>
       </w:r>
     </w:p>
     <w:p>
@@ -296,15 +302,21 @@
         <w:t>In particolare, l’algoritmo di equalizzazione sarà applicato ad immagini</w:t>
       </w:r>
       <w:r>
-        <w:t xml:space="preserve"> ad immagini </w:t>
-      </w:r>
-      <w:proofErr w:type="spellStart"/>
-      <w:r>
-        <w:t>pre</w:t>
-      </w:r>
-      <w:proofErr w:type="spellEnd"/>
-      <w:r>
-        <w:t xml:space="preserve">-salvate in memoria la cui </w:t>
+        <w:t xml:space="preserve"> p</w:t>
+      </w:r>
+      <w:proofErr w:type="spellStart"/>
+      <w:r>
+        <w:t>re</w:t>
+      </w:r>
+      <w:proofErr w:type="spellEnd"/>
+      <w:r>
+        <w:t>-salvate in memoria</w:t>
+      </w:r>
+      <w:r>
+        <w:t>,</w:t>
+      </w:r>
+      <w:r>
+        <w:t xml:space="preserve"> la cui </w:t>
       </w:r>
       <w:r>
         <w:t>grandezza effettiva</w:t>
@@ -313,16 +325,28 @@
         <w:t xml:space="preserve"> (in pixel)</w:t>
       </w:r>
       <w:r>
-        <w:t xml:space="preserve">, sarà specificata </w:t>
-      </w:r>
-      <w:r>
-        <w:t>dal contenuto</w:t>
+        <w:t xml:space="preserve"> sarà specificata </w:t>
+      </w:r>
+      <w:r>
+        <w:t xml:space="preserve">dal prodotto </w:t>
+      </w:r>
+      <w:r>
+        <w:t>d</w:t>
+      </w:r>
+      <w:r>
+        <w:t>e</w:t>
+      </w:r>
+      <w:r>
+        <w:t>l contenuto</w:t>
       </w:r>
       <w:r>
         <w:t xml:space="preserve"> </w:t>
       </w:r>
       <w:r>
-        <w:t xml:space="preserve">delle celle ad indirizzo 0 ed 1 della </w:t>
+        <w:t>tra le</w:t>
+      </w:r>
+      <w:r>
+        <w:t xml:space="preserve"> celle ad indirizzo 0 ed 1 della </w:t>
       </w:r>
       <w:r>
         <w:t>RAM</w:t>
@@ -333,15 +357,25 @@
       <w:r>
         <w:t xml:space="preserve"> contenenti rispettivamente il numero di colonne </w:t>
       </w:r>
-      <w:r>
-        <w:t xml:space="preserve">(N_COL) </w:t>
+      <w:proofErr w:type="spellStart"/>
+      <w:r>
+        <w:t>n_col</w:t>
+      </w:r>
+      <w:proofErr w:type="spellEnd"/>
+      <w:r>
+        <w:t xml:space="preserve"> </w:t>
       </w:r>
       <w:r>
         <w:t>e di righe</w:t>
       </w:r>
       <w:r>
-        <w:t xml:space="preserve"> (N_RIG)</w:t>
-      </w:r>
+        <w:t xml:space="preserve"> </w:t>
+      </w:r>
+      <w:proofErr w:type="spellStart"/>
+      <w:r>
+        <w:t>n_row</w:t>
+      </w:r>
+      <w:proofErr w:type="spellEnd"/>
       <w:r>
         <w:t xml:space="preserve"> dell’immagine</w:t>
       </w:r>
@@ -354,13 +388,143 @@
     </w:p>
     <w:p>
       <w:r>
-        <w:t xml:space="preserve">Nei byte successivi, dall’indirizzo 2 all’indirizzo N_COL*N_RIG+2, sarà </w:t>
-      </w:r>
-      <w:r>
-        <w:t xml:space="preserve">salvata </w:t>
-      </w:r>
-      <w:r>
-        <w:t>pixel per pixel</w:t>
+        <w:t xml:space="preserve">Nei byte successivi, dall’indirizzo 2 all’indirizzo </w:t>
+      </w:r>
+      <w:proofErr w:type="spellStart"/>
+      <w:r>
+        <w:t>n_col</w:t>
+      </w:r>
+      <w:proofErr w:type="spellEnd"/>
+      <w:r>
+        <w:t>*</w:t>
+      </w:r>
+      <w:r>
+        <w:t>n_row</w:t>
+      </w:r>
+      <w:r>
+        <w:t xml:space="preserve">+2, sarà </w:t>
+      </w:r>
+      <w:r>
+        <w:t>contenuta,</w:t>
+      </w:r>
+      <w:r>
+        <w:t xml:space="preserve"> pixel per pixel,</w:t>
+      </w:r>
+      <w:r>
+        <w:t xml:space="preserve"> </w:t>
+      </w:r>
+      <w:r>
+        <w:t>sequenzialmente e in modo contigu</w:t>
+      </w:r>
+      <w:r>
+        <w:t>o</w:t>
+      </w:r>
+      <w:r>
+        <w:t>, l’immagine</w:t>
+      </w:r>
+      <w:r>
+        <w:t xml:space="preserve"> </w:t>
+      </w:r>
+      <w:r>
+        <w:t xml:space="preserve">su cui operare la trasformazione richiesta. </w:t>
+      </w:r>
+    </w:p>
+    <w:p>
+      <w:r>
+        <w:t xml:space="preserve">Infine, dopo opportuni passaggi, a partire dall’indirizzo </w:t>
+      </w:r>
+      <w:proofErr w:type="spellStart"/>
+      <w:r>
+        <w:t>n_col</w:t>
+      </w:r>
+      <w:proofErr w:type="spellEnd"/>
+      <w:r>
+        <w:t>*n_row+</w:t>
+      </w:r>
+      <w:r>
+        <w:t>3</w:t>
+      </w:r>
+      <w:r>
+        <w:t xml:space="preserve"> all’indirizzo 2*</w:t>
+      </w:r>
+      <w:r>
+        <w:t xml:space="preserve"> </w:t>
+      </w:r>
+      <w:proofErr w:type="spellStart"/>
+      <w:r>
+        <w:t>n_col</w:t>
+      </w:r>
+      <w:proofErr w:type="spellEnd"/>
+      <w:r>
+        <w:t>*n_row+2</w:t>
+      </w:r>
+      <w:r>
+        <w:t xml:space="preserve">, </w:t>
+      </w:r>
+      <w:r>
+        <w:t xml:space="preserve">verrà </w:t>
+      </w:r>
+      <w:r>
+        <w:t>scritt</w:t>
+      </w:r>
+      <w:r>
+        <w:t>a</w:t>
+      </w:r>
+      <w:r>
+        <w:t xml:space="preserve"> </w:t>
+      </w:r>
+      <w:r>
+        <w:t>l’immagine</w:t>
+      </w:r>
+      <w:r>
+        <w:t xml:space="preserve"> </w:t>
+      </w:r>
+      <w:r>
+        <w:t>ottenuta dal processo di equalizzazione richiesto</w:t>
+      </w:r>
+      <w:r>
+        <w:rPr>
+          <w:highlight w:val="yellow"/>
+        </w:rPr>
+        <w:t>, seguendo la stessa formattazione in memoria</w:t>
+      </w:r>
+      <w:r>
+        <w:rPr>
+          <w:highlight w:val="yellow"/>
+        </w:rPr>
+        <w:t>.</w:t>
+      </w:r>
+      <w:r>
+        <w:t xml:space="preserve"> </w:t>
+      </w:r>
+    </w:p>
+    <w:p>
+      <w:r>
+        <w:t>1.3 esempio</w:t>
+      </w:r>
+      <w:r>
+        <w:t xml:space="preserve"> di funzionamento</w:t>
+      </w:r>
+    </w:p>
+    <w:p/>
+    <w:p>
+      <w:r>
+        <w:t>2 Design</w:t>
+      </w:r>
+    </w:p>
+    <w:p>
+      <w:r>
+        <w:lastRenderedPageBreak/>
+        <w:t>Si è scelto</w:t>
+      </w:r>
+      <w:r>
+        <w:t xml:space="preserve"> </w:t>
+      </w:r>
+      <w:r>
+        <w:t xml:space="preserve">di </w:t>
+      </w:r>
+      <w:r>
+        <w:t>descrivere</w:t>
       </w:r>
       <w:r>
         <w:t>,</w:t>
@@ -369,67 +533,57 @@
         <w:t xml:space="preserve"> </w:t>
       </w:r>
       <w:r>
-        <w:t>sequenzialmente e in modo contigu</w:t>
-      </w:r>
-      <w:r>
-        <w:t>o</w:t>
-      </w:r>
-      <w:r>
-        <w:t>, l’immagine</w:t>
+        <w:t>in</w:t>
+      </w:r>
+      <w:r>
+        <w:t xml:space="preserve"> linguaggio </w:t>
+      </w:r>
+      <w:r>
+        <w:t>VHDL,</w:t>
       </w:r>
       <w:r>
         <w:t xml:space="preserve"> </w:t>
       </w:r>
       <w:r>
-        <w:t xml:space="preserve">su cui operare la trasformazione richiesta. </w:t>
-      </w:r>
-    </w:p>
-    <w:p>
-      <w:r>
-        <w:t>Infine, dopo opportuni passaggi, a partire dall’indirizzo N_COL*N_RIG+3 all’indirizzo 2*N_COL*N_RIG</w:t>
-      </w:r>
-      <w:r>
-        <w:t>+2</w:t>
-      </w:r>
-      <w:r>
-        <w:t xml:space="preserve"> verrà </w:t>
-      </w:r>
-      <w:r>
-        <w:t>scritta</w:t>
-      </w:r>
-      <w:r>
-        <w:t xml:space="preserve"> l’immagine </w:t>
-      </w:r>
-      <w:r>
-        <w:t xml:space="preserve">ottenuta dal processo di equalizzazione richiesto. </w:t>
-      </w:r>
-    </w:p>
-    <w:p>
-      <w:r>
-        <w:t>1.3 esempio</w:t>
-      </w:r>
-      <w:r>
-        <w:t xml:space="preserve"> di funzionamento</w:t>
-      </w:r>
-    </w:p>
-    <w:p/>
-    <w:p>
-      <w:r>
-        <w:t>2 Design</w:t>
-      </w:r>
-    </w:p>
-    <w:p>
-      <w:r>
-        <w:t>Si è scelto</w:t>
+        <w:t xml:space="preserve">un </w:t>
+      </w:r>
+      <w:r>
+        <w:t>modulo single-process</w:t>
       </w:r>
       <w:r>
         <w:t xml:space="preserve"> </w:t>
       </w:r>
       <w:r>
-        <w:t xml:space="preserve">di </w:t>
-      </w:r>
-      <w:r>
-        <w:t>descrivere</w:t>
+        <w:t xml:space="preserve">tramite </w:t>
+      </w:r>
+      <w:r>
+        <w:t>architettura</w:t>
+      </w:r>
+      <w:r>
+        <w:t xml:space="preserve"> </w:t>
+      </w:r>
+      <w:proofErr w:type="spellStart"/>
+      <w:r>
+        <w:t>behavioral</w:t>
+      </w:r>
+      <w:proofErr w:type="spellEnd"/>
+      <w:r>
+        <w:t xml:space="preserve"> (comportamentale</w:t>
+      </w:r>
+      <w:r>
+        <w:t>/algoritmica</w:t>
+      </w:r>
+      <w:r>
+        <w:t>).</w:t>
+      </w:r>
+      <w:r>
+        <w:t xml:space="preserve"> Questo è stato reso possibile tramite </w:t>
+      </w:r>
+      <w:r>
+        <w:t xml:space="preserve">la </w:t>
+      </w:r>
+      <w:r>
+        <w:t>progettazione di una macchina a stati finiti</w:t>
       </w:r>
       <w:r>
         <w:t>,</w:t>
@@ -438,88 +592,29 @@
         <w:t xml:space="preserve"> </w:t>
       </w:r>
       <w:r>
-        <w:t>in</w:t>
-      </w:r>
-      <w:r>
-        <w:t xml:space="preserve"> linguaggio </w:t>
-      </w:r>
-      <w:proofErr w:type="spellStart"/>
-      <w:r>
-        <w:t>VHDL</w:t>
-      </w:r>
-      <w:proofErr w:type="spellEnd"/>
-      <w:r>
-        <w:t>,</w:t>
+        <w:t>di seguito descritta.</w:t>
+      </w:r>
+    </w:p>
+    <w:p>
+      <w:r>
+        <w:t>2.1 Macchina a stati</w:t>
       </w:r>
       <w:r>
         <w:t xml:space="preserve"> </w:t>
       </w:r>
-      <w:r>
-        <w:t xml:space="preserve">un </w:t>
-      </w:r>
-      <w:r>
-        <w:t>modulo single-process</w:t>
+    </w:p>
+    <w:p>
+      <w:r>
+        <w:t>L’FSM</w:t>
       </w:r>
       <w:r>
         <w:t xml:space="preserve"> </w:t>
       </w:r>
       <w:r>
-        <w:t xml:space="preserve">tramite </w:t>
-      </w:r>
-      <w:r>
-        <w:t>architettura</w:t>
-      </w:r>
-      <w:r>
-        <w:t xml:space="preserve"> </w:t>
-      </w:r>
-      <w:proofErr w:type="spellStart"/>
-      <w:r>
-        <w:t>behavioral</w:t>
-      </w:r>
-      <w:proofErr w:type="spellEnd"/>
-      <w:r>
-        <w:t xml:space="preserve"> (comportamentale</w:t>
-      </w:r>
-      <w:r>
-        <w:t>/algoritmica</w:t>
-      </w:r>
-      <w:r>
-        <w:t>).</w:t>
-      </w:r>
-      <w:r>
-        <w:t xml:space="preserve"> Questo è stato reso possibile tramite </w:t>
-      </w:r>
-      <w:r>
-        <w:t xml:space="preserve">la </w:t>
-      </w:r>
-      <w:r>
-        <w:t>progettazione di una macchina a stati finiti</w:t>
-      </w:r>
-      <w:r>
-        <w:t>,</w:t>
-      </w:r>
-      <w:r>
-        <w:t xml:space="preserve"> </w:t>
-      </w:r>
-      <w:r>
-        <w:t>di seguito descritta.</w:t>
-      </w:r>
-    </w:p>
-    <w:p>
-      <w:r>
-        <w:lastRenderedPageBreak/>
-        <w:t>2.1 Macchina a stati</w:t>
-      </w:r>
-      <w:r>
-        <w:t xml:space="preserve"> </w:t>
-      </w:r>
-    </w:p>
-    <w:p>
-      <w:r>
-        <w:t>L’FSM</w:t>
-      </w:r>
-      <w:r>
-        <w:t xml:space="preserve"> definita è composta </w:t>
+        <w:t>da noi prodotta</w:t>
+      </w:r>
+      <w:r>
+        <w:t xml:space="preserve"> è composta </w:t>
       </w:r>
       <w:r>
         <w:t xml:space="preserve">da </w:t>
@@ -624,7 +719,15 @@
       </w:r>
       <w:proofErr w:type="spellEnd"/>
       <w:r>
-        <w:t>. In qualsiasi momento dell’elaborazione</w:t>
+        <w:t xml:space="preserve">. </w:t>
+      </w:r>
+    </w:p>
+    <w:p>
+      <w:pPr>
+        <w:pStyle w:val="Paragrafoelenco"/>
+      </w:pPr>
+      <w:r>
+        <w:t>In qualsiasi momento dell’elaborazione</w:t>
       </w:r>
       <w:r>
         <w:t xml:space="preserve"> (a partire quindi da qualsiasi stato successivo a questo)</w:t>
@@ -638,23 +741,101 @@
       </w:r>
       <w:proofErr w:type="spellEnd"/>
       <w:r>
-        <w:t xml:space="preserve"> è rilevato alto, anche in modo asincrono, il componente viene riportato</w:t>
-      </w:r>
-      <w:r>
-        <w:t xml:space="preserve"> a WT_STR</w:t>
-      </w:r>
-      <w:r>
-        <w:t xml:space="preserve">, </w:t>
-      </w:r>
-      <w:r>
-        <w:t xml:space="preserve">in attesa di un nuovo </w:t>
-      </w:r>
-      <w:proofErr w:type="spellStart"/>
-      <w:r>
-        <w:t>i_start</w:t>
-      </w:r>
-      <w:proofErr w:type="spellEnd"/>
-      <w:r>
+        <w:t xml:space="preserve"> è rilevato alto, anche in </w:t>
+      </w:r>
+      <w:r>
+        <w:t xml:space="preserve">non in corrispondenza di </w:t>
+      </w:r>
+      <w:proofErr w:type="spellStart"/>
+      <w:r>
+        <w:t>i_clk</w:t>
+      </w:r>
+      <w:proofErr w:type="spellEnd"/>
+      <w:r>
+        <w:t>, il componente viene riportato</w:t>
+      </w:r>
+      <w:r>
+        <w:t xml:space="preserve"> a </w:t>
+      </w:r>
+      <w:r>
+        <w:t xml:space="preserve">in questo stato, nuovamente </w:t>
+      </w:r>
+      <w:r>
+        <w:t xml:space="preserve">in attesa di un nuovo segnale di inizio elaborazione. </w:t>
+      </w:r>
+    </w:p>
+    <w:p>
+      <w:r>
+        <w:t xml:space="preserve">NB: In </w:t>
+      </w:r>
+      <w:r>
+        <w:rPr>
+          <w:lang w:eastAsia="it-IT"/>
+        </w:rPr>
+        <w:t xml:space="preserve">caso di reset </w:t>
+      </w:r>
+      <w:r>
+        <w:rPr>
+          <w:lang w:eastAsia="it-IT"/>
+        </w:rPr>
+        <w:t xml:space="preserve">si è </w:t>
+      </w:r>
+      <w:r>
+        <w:rPr>
+          <w:lang w:eastAsia="it-IT"/>
+        </w:rPr>
+        <w:t>supposto</w:t>
+      </w:r>
+      <w:r>
+        <w:rPr>
+          <w:lang w:eastAsia="it-IT"/>
+        </w:rPr>
+        <w:t xml:space="preserve"> che il segnale </w:t>
+      </w:r>
+      <w:proofErr w:type="spellStart"/>
+      <w:r>
+        <w:rPr>
+          <w:lang w:eastAsia="it-IT"/>
+        </w:rPr>
+        <w:t>i</w:t>
+      </w:r>
+      <w:r>
+        <w:rPr>
+          <w:lang w:eastAsia="it-IT"/>
+        </w:rPr>
+        <w:t>_</w:t>
+      </w:r>
+      <w:r>
+        <w:rPr>
+          <w:lang w:eastAsia="it-IT"/>
+        </w:rPr>
+        <w:t>start</w:t>
+      </w:r>
+      <w:proofErr w:type="spellEnd"/>
+      <w:r>
+        <w:rPr>
+          <w:lang w:eastAsia="it-IT"/>
+        </w:rPr>
+        <w:t xml:space="preserve"> venga riportato basso per il periodo in cui il </w:t>
+      </w:r>
+      <w:proofErr w:type="spellStart"/>
+      <w:r>
+        <w:rPr>
+          <w:lang w:eastAsia="it-IT"/>
+        </w:rPr>
+        <w:t>i_rst</w:t>
+      </w:r>
+      <w:proofErr w:type="spellEnd"/>
+      <w:r>
+        <w:rPr>
+          <w:lang w:eastAsia="it-IT"/>
+        </w:rPr>
+        <w:t xml:space="preserve"> è alto</w:t>
+      </w:r>
+      <w:r>
+        <w:rPr>
+          <w:lang w:eastAsia="it-IT"/>
+        </w:rPr>
         <w:t>.</w:t>
       </w:r>
     </w:p>
@@ -663,69 +844,66 @@
         <w:pStyle w:val="Paragrafoelenco"/>
       </w:pPr>
       <w:r>
-        <w:t xml:space="preserve">NB: In </w:t>
-      </w:r>
-      <w:r>
-        <w:rPr>
-          <w:lang w:eastAsia="it-IT"/>
-        </w:rPr>
-        <w:t xml:space="preserve">caso di reset abbiamo </w:t>
-      </w:r>
-      <w:r>
-        <w:rPr>
-          <w:lang w:eastAsia="it-IT"/>
-        </w:rPr>
-        <w:t xml:space="preserve">si è </w:t>
-      </w:r>
-      <w:r>
-        <w:rPr>
-          <w:lang w:eastAsia="it-IT"/>
-        </w:rPr>
-        <w:t xml:space="preserve">presupposto che anche il segnale </w:t>
+        <w:t>Quando</w:t>
+      </w:r>
+      <w:r>
+        <w:t xml:space="preserve"> si </w:t>
       </w:r>
       <w:proofErr w:type="gramStart"/>
       <w:r>
-        <w:rPr>
-          <w:lang w:eastAsia="it-IT"/>
-        </w:rPr>
-        <w:t>dei</w:t>
+        <w:t xml:space="preserve">rileva </w:t>
+      </w:r>
+      <w:r>
+        <w:t xml:space="preserve"> </w:t>
+      </w:r>
+      <w:proofErr w:type="spellStart"/>
+      <w:r>
+        <w:t>i</w:t>
       </w:r>
       <w:proofErr w:type="gramEnd"/>
       <w:r>
-        <w:rPr>
-          <w:lang w:eastAsia="it-IT"/>
-        </w:rPr>
-        <w:t xml:space="preserve"> start venga riportato basso per il periodo in cui il </w:t>
-      </w:r>
-      <w:proofErr w:type="spellStart"/>
-      <w:r>
-        <w:rPr>
-          <w:lang w:eastAsia="it-IT"/>
-        </w:rPr>
-        <w:t>i_rst</w:t>
-      </w:r>
-      <w:proofErr w:type="spellEnd"/>
-      <w:r>
-        <w:rPr>
-          <w:lang w:eastAsia="it-IT"/>
-        </w:rPr>
-        <w:t xml:space="preserve"> è alto</w:t>
-      </w:r>
-    </w:p>
-    <w:p>
-      <w:pPr>
-        <w:pStyle w:val="Paragrafoelenco"/>
-      </w:pPr>
-      <w:r>
-        <w:t xml:space="preserve">Quando </w:t>
-      </w:r>
-      <w:proofErr w:type="spellStart"/>
-      <w:r>
-        <w:t>i_start</w:t>
-      </w:r>
-      <w:proofErr w:type="spellEnd"/>
-      <w:r>
-        <w:t xml:space="preserve"> è rilevato alto, vengono inizializzati tutti i valori necessari al processo</w:t>
+        <w:t>_start</w:t>
+      </w:r>
+      <w:proofErr w:type="spellEnd"/>
+      <w:r>
+        <w:t xml:space="preserve"> </w:t>
+      </w:r>
+      <w:r>
+        <w:t>= 1</w:t>
+      </w:r>
+      <w:r>
+        <w:t>, vengono inizializzati tutti i valori necessari al processo</w:t>
+      </w:r>
+      <w:r>
+        <w:t>, prima di passare al prossimo stato.</w:t>
+      </w:r>
+    </w:p>
+    <w:p>
+      <w:pPr>
+        <w:pStyle w:val="Paragrafoelenco"/>
+      </w:pPr>
+      <w:r>
+        <w:rPr>
+          <w:highlight w:val="yellow"/>
+        </w:rPr>
+        <w:t xml:space="preserve">Di particolare importanza per l’algoritmo da noi sviluppato è il segnale </w:t>
+      </w:r>
+      <w:proofErr w:type="spellStart"/>
+      <w:r>
+        <w:rPr>
+          <w:highlight w:val="yellow"/>
+        </w:rPr>
+        <w:t>count</w:t>
+      </w:r>
+      <w:proofErr w:type="spellEnd"/>
+      <w:r>
+        <w:rPr>
+          <w:highlight w:val="yellow"/>
+        </w:rPr>
+        <w:t xml:space="preserve"> (inizializzato a 0), che indica quale sarà l’indirizzo alla quale sarà effettuata l’operazione di read alla prossima richiesta di lettura del componente.</w:t>
+      </w:r>
+      <w:r>
+        <w:t xml:space="preserve"> </w:t>
       </w:r>
     </w:p>
     <w:p>
@@ -756,15 +934,7 @@
       </w:r>
       <w:proofErr w:type="spellEnd"/>
       <w:r>
-        <w:t xml:space="preserve"> l’indirizzo della RAM che deve essere letto, identificato dalla variabile </w:t>
-      </w:r>
-      <w:proofErr w:type="spellStart"/>
-      <w:r>
-        <w:t>count</w:t>
-      </w:r>
-      <w:proofErr w:type="spellEnd"/>
-      <w:r>
-        <w:t>, gestita dagli altri stati della FSM</w:t>
+        <w:t xml:space="preserve"> l’indirizzo della RAM che deve essere letto</w:t>
       </w:r>
     </w:p>
     <w:p>
@@ -792,41 +962,127 @@
       </w:r>
       <w:proofErr w:type="spellEnd"/>
       <w:r>
-        <w:t xml:space="preserve">: stato di attesa che permette ai valori di essere correttamente letti dalla memoria e resi disponibili sul segnale </w:t>
-      </w:r>
-      <w:proofErr w:type="spellStart"/>
-      <w:r>
+        <w:t xml:space="preserve">: </w:t>
+      </w:r>
+      <w:r>
+        <w:rPr>
+          <w:highlight w:val="yellow"/>
+        </w:rPr>
+        <w:t xml:space="preserve">stato di attesa che permette ai valori di essere correttamente </w:t>
+      </w:r>
+      <w:r>
+        <w:rPr>
+          <w:highlight w:val="yellow"/>
+        </w:rPr>
+        <w:t>caricati</w:t>
+      </w:r>
+      <w:r>
+        <w:rPr>
+          <w:highlight w:val="yellow"/>
+        </w:rPr>
+        <w:t xml:space="preserve"> dalla memoria sul segnale </w:t>
+      </w:r>
+      <w:proofErr w:type="spellStart"/>
+      <w:r>
+        <w:rPr>
+          <w:highlight w:val="yellow"/>
+        </w:rPr>
         <w:t>i_data</w:t>
       </w:r>
       <w:proofErr w:type="spellEnd"/>
       <w:r>
+        <w:rPr>
+          <w:highlight w:val="yellow"/>
+        </w:rPr>
         <w:t xml:space="preserve"> al ciclo di clock successivo</w:t>
       </w:r>
       <w:r>
-        <w:t xml:space="preserve">. Si occupa inoltre della corretta </w:t>
-      </w:r>
-      <w:proofErr w:type="spellStart"/>
-      <w:r>
-        <w:t>decision</w:t>
-      </w:r>
-      <w:proofErr w:type="spellEnd"/>
-      <w:r>
+        <w:t xml:space="preserve">. </w:t>
+      </w:r>
+    </w:p>
+    <w:p>
+      <w:pPr>
+        <w:pStyle w:val="Paragrafoelenco"/>
+      </w:pPr>
+      <w:r>
+        <w:t xml:space="preserve">È uno stato decisivo per l’FSM in quanto costantemente rivisitato nei cicli di lettura dei pixel dell’immagine, e responsabile del corretto instradamento del processo, grazie a condizioni su </w:t>
+      </w:r>
+      <w:proofErr w:type="spellStart"/>
+      <w:r>
+        <w:t>count</w:t>
+      </w:r>
+      <w:proofErr w:type="spellEnd"/>
+      <w:r>
+        <w:t xml:space="preserve"> e </w:t>
+      </w:r>
+      <w:proofErr w:type="spellStart"/>
+      <w:r>
+        <w:t>shift_value</w:t>
+      </w:r>
+      <w:proofErr w:type="spellEnd"/>
+      <w:r>
+        <w:t xml:space="preserve">. Si occupa inoltre di aggiornare la variabile </w:t>
+      </w:r>
+      <w:proofErr w:type="spellStart"/>
+      <w:r>
+        <w:t>count</w:t>
+      </w:r>
+      <w:proofErr w:type="spellEnd"/>
+      <w:r>
+        <w:t>, e quindi della corretta gestione del successivo dato letto in memoria</w:t>
+      </w:r>
+    </w:p>
+    <w:p>
+      <w:pPr>
+        <w:pStyle w:val="Paragrafoelenco"/>
+        <w:rPr>
+          <w:strike/>
+        </w:rPr>
+      </w:pPr>
+      <w:r>
+        <w:rPr>
+          <w:strike/>
+        </w:rPr>
+        <w:t>Si occupa inoltre della corretta decision</w:t>
+      </w:r>
+      <w:r>
+        <w:rPr>
+          <w:strike/>
+        </w:rPr>
+        <w:t>e</w:t>
+      </w:r>
+      <w:r>
+        <w:rPr>
+          <w:strike/>
+        </w:rPr>
         <w:t xml:space="preserve"> dello stato successivo tramite il valore della variabile </w:t>
       </w:r>
       <w:proofErr w:type="spellStart"/>
       <w:r>
+        <w:rPr>
+          <w:strike/>
+        </w:rPr>
         <w:t>count</w:t>
       </w:r>
       <w:proofErr w:type="spellEnd"/>
       <w:r>
+        <w:rPr>
+          <w:strike/>
+        </w:rPr>
         <w:t xml:space="preserve">, che aggiorna anche ad ogni sua iterazione, e della variabile </w:t>
       </w:r>
       <w:proofErr w:type="spellStart"/>
       <w:r>
+        <w:rPr>
+          <w:strike/>
+        </w:rPr>
         <w:t>shift_value</w:t>
       </w:r>
       <w:proofErr w:type="spellEnd"/>
       <w:r>
+        <w:rPr>
+          <w:strike/>
+        </w:rPr>
         <w:t>, utilizzata per stabilire se si è già nel gruppo di stati elaborazione dati</w:t>
       </w:r>
     </w:p>
@@ -858,6 +1114,9 @@
       <w:r>
         <w:t xml:space="preserve"> basso per tornare in WT_STR</w:t>
       </w:r>
+      <w:r>
+        <w:t xml:space="preserve"> e poter ricominciare il processo</w:t>
+      </w:r>
     </w:p>
     <w:p>
       <w:r>
@@ -875,7 +1134,13 @@
     </w:p>
     <w:p>
       <w:r>
-        <w:t>Gruppo di stati che permette il calcolo della dimensione effettiva dell’immagine.</w:t>
+        <w:t>Gruppo di stati che permette il calcolo della dimensione effettiva dell’immagine</w:t>
+      </w:r>
+      <w:r>
+        <w:t xml:space="preserve"> da elaborare</w:t>
+      </w:r>
+      <w:r>
+        <w:t>.</w:t>
       </w:r>
     </w:p>
     <w:p>
@@ -901,7 +1166,15 @@
         <w:t xml:space="preserve">: </w:t>
       </w:r>
       <w:r>
-        <w:t xml:space="preserve">stato in cui il valore N_COL relativo all’immagine, pronto su </w:t>
+        <w:t xml:space="preserve">stato in cui il valore </w:t>
+      </w:r>
+      <w:proofErr w:type="spellStart"/>
+      <w:r>
+        <w:t>n_col</w:t>
+      </w:r>
+      <w:proofErr w:type="spellEnd"/>
+      <w:r>
+        <w:t xml:space="preserve"> relativo all’immagine, pronto su </w:t>
       </w:r>
       <w:proofErr w:type="spellStart"/>
       <w:r>
@@ -910,6 +1183,9 @@
       <w:proofErr w:type="spellEnd"/>
       <w:r>
         <w:t>, è salvato su una variabile temporanea</w:t>
+      </w:r>
+      <w:r>
+        <w:t xml:space="preserve"> per essere utilizzato in seguito</w:t>
       </w:r>
     </w:p>
     <w:p>
@@ -935,11 +1211,13 @@
         <w:t xml:space="preserve"> </w:t>
       </w:r>
       <w:r>
-        <w:t>stato in cui N_</w:t>
-      </w:r>
-      <w:r>
-        <w:t>ROW</w:t>
-      </w:r>
+        <w:t xml:space="preserve">stato in cui </w:t>
+      </w:r>
+      <w:proofErr w:type="spellStart"/>
+      <w:r>
+        <w:t>n_row</w:t>
+      </w:r>
+      <w:proofErr w:type="spellEnd"/>
       <w:r>
         <w:t xml:space="preserve">, </w:t>
       </w:r>
@@ -955,10 +1233,64 @@
         <w:t>, v</w:t>
       </w:r>
       <w:r>
-        <w:t>iene utilizzato insieme</w:t>
-      </w:r>
-      <w:r>
-        <w:t xml:space="preserve"> al valore N_COL salvato precedentemente per calcolare la dimensione effettiva dell’immagine e successivamente determinare se è adatta (&gt;0) oppure no per il proseguimento dell’esecuzione</w:t>
+        <w:t xml:space="preserve">iene </w:t>
+      </w:r>
+      <w:r>
+        <w:t xml:space="preserve">moltiplicato con il valore </w:t>
+      </w:r>
+      <w:proofErr w:type="spellStart"/>
+      <w:r>
+        <w:t>n_col</w:t>
+      </w:r>
+      <w:proofErr w:type="spellEnd"/>
+      <w:r>
+        <w:t xml:space="preserve"> salvato precedentemente per calcolare la dimensione effettiva dell’immagine e</w:t>
+      </w:r>
+      <w:r>
+        <w:t>,</w:t>
+      </w:r>
+      <w:r>
+        <w:t xml:space="preserve"> successivamente</w:t>
+      </w:r>
+      <w:r>
+        <w:t>,</w:t>
+      </w:r>
+      <w:r>
+        <w:t xml:space="preserve"> determinare se</w:t>
+      </w:r>
+      <w:r>
+        <w:t xml:space="preserve"> essa</w:t>
+      </w:r>
+      <w:r>
+        <w:t xml:space="preserve"> è adatta</w:t>
+      </w:r>
+      <w:r>
+        <w:t xml:space="preserve"> -</w:t>
+      </w:r>
+      <w:r>
+        <w:t xml:space="preserve"> </w:t>
+      </w:r>
+      <w:proofErr w:type="spellStart"/>
+      <w:r>
+        <w:t>n_col</w:t>
+      </w:r>
+      <w:proofErr w:type="spellEnd"/>
+      <w:r>
+        <w:t>*</w:t>
+      </w:r>
+      <w:proofErr w:type="spellStart"/>
+      <w:r>
+        <w:t>n_row</w:t>
+      </w:r>
+      <w:proofErr w:type="spellEnd"/>
+      <w:r>
+        <w:t>&gt;0</w:t>
+      </w:r>
+      <w:r>
+        <w:t xml:space="preserve"> - </w:t>
+      </w:r>
+      <w:r>
+        <w:t>oppure no per il proseguimento dell’esecuzione</w:t>
       </w:r>
     </w:p>
     <w:p>
@@ -967,40 +1299,90 @@
       </w:r>
     </w:p>
     <w:p>
-      <w:r>
+      <w:pPr>
+        <w:rPr>
+          <w:strike/>
+        </w:rPr>
+      </w:pPr>
+      <w:r>
+        <w:rPr>
+          <w:strike/>
+        </w:rPr>
+        <w:lastRenderedPageBreak/>
         <w:t>“</w:t>
       </w:r>
       <w:r>
+        <w:rPr>
+          <w:strike/>
+        </w:rPr>
         <w:t>Gruppo</w:t>
       </w:r>
       <w:r>
+        <w:rPr>
+          <w:strike/>
+        </w:rPr>
         <w:t>”</w:t>
       </w:r>
       <w:r>
+        <w:rPr>
+          <w:strike/>
+        </w:rPr>
         <w:t xml:space="preserve"> di stati </w:t>
       </w:r>
       <w:r>
+        <w:rPr>
+          <w:strike/>
+        </w:rPr>
         <w:t xml:space="preserve">scandaglia </w:t>
       </w:r>
       <w:r>
+        <w:rPr>
+          <w:strike/>
+        </w:rPr>
         <w:t>tutti i pixel dell’immagine</w:t>
       </w:r>
       <w:r>
-        <w:t>, grazie ad un ciclo tra gli stati RD_REQ – WT_MEM e CMP_DT</w:t>
-      </w:r>
-      <w:r>
+        <w:rPr>
+          <w:strike/>
+        </w:rPr>
+        <w:t>, grazie ad un ciclo tra RD_REQ – WT_MEM e CMP_DT</w:t>
+      </w:r>
+      <w:r>
+        <w:rPr>
+          <w:strike/>
+        </w:rPr>
         <w:t>, stabilendo i valori minimo e massimo tra essi. Q</w:t>
       </w:r>
       <w:r>
+        <w:rPr>
+          <w:strike/>
+        </w:rPr>
         <w:t>uesto è necessario per l’effettiva elaborazione che sarà effettuata in seguito.</w:t>
       </w:r>
     </w:p>
     <w:p>
       <w:r>
-        <w:t xml:space="preserve">La lettura sequenziale è effettuata </w:t>
-      </w:r>
-      <w:r>
-        <w:t xml:space="preserve">tramite la variabile </w:t>
+        <w:t>“Gruppo” di stati che permette di stabilire i valori minimo e massimo tra i pixel dell’immagine sorgente, grazie ad un ciclo tra</w:t>
+      </w:r>
+      <w:r>
+        <w:t xml:space="preserve"> RD_REQ – WT_MEM e CMP_DT</w:t>
+      </w:r>
+      <w:r>
+        <w:t xml:space="preserve">. </w:t>
+      </w:r>
+      <w:r>
+        <w:t xml:space="preserve">Questi, sono necessari per l’effettiva equalizzazione dell’immagine, svolta dal gruppo di stati successivo. </w:t>
+      </w:r>
+    </w:p>
+    <w:p>
+      <w:r>
+        <w:t xml:space="preserve">La lettura sequenziale è </w:t>
+      </w:r>
+      <w:r>
+        <w:t>mediata dal corretto aggiornamento della</w:t>
+      </w:r>
+      <w:r>
+        <w:t xml:space="preserve"> variabile </w:t>
       </w:r>
       <w:proofErr w:type="spellStart"/>
       <w:r>
@@ -1008,7 +1390,7 @@
       </w:r>
       <w:proofErr w:type="spellEnd"/>
       <w:r>
-        <w:t>, aggiornata in WT_MEM</w:t>
+        <w:t xml:space="preserve"> in WT_MEM</w:t>
       </w:r>
       <w:r>
         <w:t>.</w:t>
@@ -1038,10 +1420,13 @@
         <w:t xml:space="preserve">stato </w:t>
       </w:r>
       <w:r>
-        <w:t xml:space="preserve">in cui </w:t>
-      </w:r>
-      <w:r>
-        <w:t xml:space="preserve">il pixel dell’immagine all’indirizzo count-1 (WT_MEM ha già incrementato la variabile) è pronto per l’utilizzo sul segnare </w:t>
+        <w:t>in cui</w:t>
+      </w:r>
+      <w:r>
+        <w:t xml:space="preserve"> </w:t>
+      </w:r>
+      <w:r>
+        <w:t xml:space="preserve">è pronto sul segnare </w:t>
       </w:r>
       <w:proofErr w:type="spellStart"/>
       <w:r>
@@ -1049,7 +1434,33 @@
       </w:r>
       <w:proofErr w:type="spellEnd"/>
       <w:r>
-        <w:t xml:space="preserve">. Il suo valore viene utilizzato per aggiornare i valori di massimo e minimo dell’immagine. </w:t>
+        <w:t xml:space="preserve"> </w:t>
+      </w:r>
+      <w:r>
+        <w:t>il</w:t>
+      </w:r>
+      <w:r>
+        <w:t xml:space="preserve"> valore del</w:t>
+      </w:r>
+      <w:r>
+        <w:t xml:space="preserve"> pixel dell’immagine all’indirizzo count-1 (WT_MEM ha già incrementato</w:t>
+      </w:r>
+      <w:r>
+        <w:t xml:space="preserve"> </w:t>
+      </w:r>
+      <w:proofErr w:type="spellStart"/>
+      <w:r>
+        <w:t>count</w:t>
+      </w:r>
+      <w:proofErr w:type="spellEnd"/>
+      <w:r>
+        <w:t>)</w:t>
+      </w:r>
+      <w:r>
+        <w:t xml:space="preserve">. </w:t>
+      </w:r>
+      <w:r>
+        <w:t>Quest’ultimo viene confrontato con i valori minimo e massimo stabiliti fin ora nel processo, che vengono aggiornati se necessario.</w:t>
       </w:r>
       <w:r>
         <w:br/>
@@ -1067,7 +1478,13 @@
         <w:t xml:space="preserve"> viene riportato a </w:t>
       </w:r>
       <w:r>
-        <w:t>2, ossia all’inizio dell’immagine originale</w:t>
+        <w:t xml:space="preserve">2, ossia </w:t>
+      </w:r>
+      <w:r>
+        <w:t>all’indirizzo del primo pixel</w:t>
+      </w:r>
+      <w:r>
+        <w:t xml:space="preserve"> dell’immagine originale</w:t>
       </w:r>
     </w:p>
     <w:p>
@@ -1095,7 +1512,6 @@
         </w:numPr>
       </w:pPr>
       <w:r>
-        <w:lastRenderedPageBreak/>
         <w:t>PREP_EL</w:t>
       </w:r>
       <w:r>
@@ -1121,10 +1537,44 @@
         <w:t xml:space="preserve">stato </w:t>
       </w:r>
       <w:r>
-        <w:t>in cui vengono calcolati, tramite i dati ottenuti negli stati precedenti, il delta value e lo shift level, necessari per l’elaborazione</w:t>
-      </w:r>
-      <w:r>
-        <w:t xml:space="preserve"> dell’immagine. Si passa quindi a un nuovo ciclo sull’immagine sorgente</w:t>
+        <w:t xml:space="preserve">in cui vengono calcolati, tramite i dati ottenuti negli stati precedenti, il </w:t>
+      </w:r>
+      <w:proofErr w:type="spellStart"/>
+      <w:r>
+        <w:t>delta</w:t>
+      </w:r>
+      <w:r>
+        <w:t>_</w:t>
+      </w:r>
+      <w:r>
+        <w:t>value</w:t>
+      </w:r>
+      <w:proofErr w:type="spellEnd"/>
+      <w:r>
+        <w:t xml:space="preserve"> e lo </w:t>
+      </w:r>
+      <w:proofErr w:type="spellStart"/>
+      <w:r>
+        <w:t>shift</w:t>
+      </w:r>
+      <w:r>
+        <w:t>_</w:t>
+      </w:r>
+      <w:r>
+        <w:t>level</w:t>
+      </w:r>
+      <w:proofErr w:type="spellEnd"/>
+      <w:r>
+        <w:t>, necessari per l’elaborazione</w:t>
+      </w:r>
+      <w:r>
+        <w:t xml:space="preserve"> dell’immagine. Si passa quindi a</w:t>
+      </w:r>
+      <w:r>
+        <w:t>d</w:t>
+      </w:r>
+      <w:r>
+        <w:t xml:space="preserve"> un nuovo ciclo sull’immagine sorgente</w:t>
       </w:r>
     </w:p>
     <w:p>
@@ -1153,6 +1603,9 @@
       <w:r>
         <w:t>stato in cui</w:t>
       </w:r>
+      <w:r>
+        <w:t xml:space="preserve"> si svolge l’elaborazione del pixel count-1 dell’immagine. In particolare:</w:t>
+      </w:r>
     </w:p>
     <w:p>
       <w:pPr>
@@ -1171,24 +1624,29 @@
       </w:r>
       <w:proofErr w:type="spellEnd"/>
       <w:r>
-        <w:t xml:space="preserve"> il valore di </w:t>
-      </w:r>
-      <w:proofErr w:type="spellStart"/>
-      <w:r>
-        <w:t>count</w:t>
-      </w:r>
-      <w:proofErr w:type="spellEnd"/>
-      <w:r>
-        <w:t xml:space="preserve"> – 1 + </w:t>
-      </w:r>
-      <w:proofErr w:type="spellStart"/>
-      <w:r>
-        <w:t>dimesione</w:t>
-      </w:r>
-      <w:proofErr w:type="spellEnd"/>
-      <w:r>
-        <w:t xml:space="preserve"> immagine</w:t>
-      </w:r>
+        <w:t xml:space="preserve"> il valore </w:t>
+      </w:r>
+      <w:r>
+        <w:t>dell’indirizzo destinazione per la scrittura: (count-</w:t>
+      </w:r>
+      <w:proofErr w:type="gramStart"/>
+      <w:r>
+        <w:t>1)+</w:t>
+      </w:r>
+      <w:proofErr w:type="spellStart"/>
+      <w:proofErr w:type="gramEnd"/>
+      <w:r>
+        <w:t>n_col</w:t>
+      </w:r>
+      <w:proofErr w:type="spellEnd"/>
+      <w:r>
+        <w:t>*</w:t>
+      </w:r>
+      <w:proofErr w:type="spellStart"/>
+      <w:r>
+        <w:t>n_row</w:t>
+      </w:r>
+      <w:proofErr w:type="spellEnd"/>
     </w:p>
     <w:p>
       <w:pPr>
@@ -1199,13 +1657,10 @@
         </w:numPr>
       </w:pPr>
       <w:r>
-        <w:t>il valore del pixel</w:t>
-      </w:r>
-      <w:r>
-        <w:t xml:space="preserve"> </w:t>
-      </w:r>
-      <w:r>
-        <w:t>(corrispondente all’indirizzo count-1, perché già incrementato in WT_MEM)</w:t>
+        <w:t>Il</w:t>
+      </w:r>
+      <w:r>
+        <w:t xml:space="preserve"> valore del pixel</w:t>
       </w:r>
       <w:r>
         <w:t xml:space="preserve"> dell’immagine originale, </w:t>
@@ -1242,7 +1697,29 @@
         </w:numPr>
       </w:pPr>
       <w:r>
-        <w:t>se la fine dell’immagine è stata raggiunta, si passa a DONE, altrimenti si continua a scandagliare l’immagine da modificare</w:t>
+        <w:t>se la fine dell’immagine è stata raggiunta</w:t>
+      </w:r>
+      <w:r>
+        <w:t xml:space="preserve"> – </w:t>
+      </w:r>
+      <w:proofErr w:type="spellStart"/>
+      <w:r>
+        <w:t>count</w:t>
+      </w:r>
+      <w:proofErr w:type="spellEnd"/>
+      <w:r>
+        <w:t xml:space="preserve"> &lt;= </w:t>
+      </w:r>
+      <w:proofErr w:type="spellStart"/>
+      <w:r>
+        <w:t>n_col</w:t>
+      </w:r>
+      <w:proofErr w:type="spellEnd"/>
+      <w:r>
+        <w:t>*n_row+2 -</w:t>
+      </w:r>
+      <w:r>
+        <w:t xml:space="preserve"> si passa a DONE, altrimenti si continua a scandagliare l’immagine da modificare</w:t>
       </w:r>
     </w:p>
     <w:p>
@@ -1260,7 +1737,25 @@
         <w:t>La manipolazione del contrasto dell’immagine è fondata su 4 istruzioni fondamentali</w:t>
       </w:r>
       <w:r>
-        <w:t xml:space="preserve">. Le prime due vengono svolte a priori del secondo ciclo, nello stato PREP_EL, mentre le seconde due sono svolte successivamente alla seconda visita di ogni cella di memoria contenente l’immagine originale. </w:t>
+        <w:t>. Le prime due vengono svolte nello stato PREP_EL</w:t>
+      </w:r>
+      <w:r>
+        <w:t>, in preparazione del ciclo di elaborazione</w:t>
+      </w:r>
+      <w:r>
+        <w:t xml:space="preserve">, mentre le seconde due sono svolte </w:t>
+      </w:r>
+      <w:r>
+        <w:t xml:space="preserve">per </w:t>
+      </w:r>
+      <w:r>
+        <w:t>ogni cella di memoria contenente l’immagine originale</w:t>
+      </w:r>
+      <w:r>
+        <w:t xml:space="preserve"> nello stato EL_DATA</w:t>
+      </w:r>
+      <w:r>
+        <w:t xml:space="preserve">. </w:t>
       </w:r>
     </w:p>
     <w:p>
@@ -1276,7 +1771,6 @@
       </w:r>
       <w:r>
         <w:br/>
-        <w:t xml:space="preserve">Il </w:t>
       </w:r>
       <w:proofErr w:type="spellStart"/>
       <w:r>
@@ -1284,7 +1778,29 @@
       </w:r>
       <w:proofErr w:type="spellEnd"/>
       <w:r>
-        <w:t xml:space="preserve"> rappresenta il valore della differenza tra il pixel più chiaro (valore maggiore) e il più scuro (valore minore) dell’immagine.</w:t>
+        <w:t xml:space="preserve"> rappresenta il valore della differenza tra il pixel più chiaro (valore maggiore</w:t>
+      </w:r>
+      <w:r>
+        <w:t xml:space="preserve"> – </w:t>
+      </w:r>
+      <w:proofErr w:type="spellStart"/>
+      <w:r>
+        <w:t>max_pixel_value</w:t>
+      </w:r>
+      <w:proofErr w:type="spellEnd"/>
+      <w:r>
+        <w:t>) e il più scuro (valore minore</w:t>
+      </w:r>
+      <w:r>
+        <w:t xml:space="preserve"> – </w:t>
+      </w:r>
+      <w:proofErr w:type="spellStart"/>
+      <w:r>
+        <w:t>min_pixel_value</w:t>
+      </w:r>
+      <w:proofErr w:type="spellEnd"/>
+      <w:r>
+        <w:t>) dell’immagine.</w:t>
       </w:r>
     </w:p>
     <w:p>
@@ -1323,9 +1839,6 @@
       <w:pPr>
         <w:pStyle w:val="Paragrafoelenco"/>
       </w:pPr>
-      <w:r>
-        <w:t xml:space="preserve">Lo </w:t>
-      </w:r>
       <w:proofErr w:type="spellStart"/>
       <w:r>
         <w:t>shift</w:t>
@@ -1342,6 +1855,20 @@
       </w:r>
       <w:r>
         <w:t xml:space="preserve"> per cui sarà moltiplicata la differenza tra il pixel corrente e il pixel di valore minore dell’immagine. La funzione FLOOR(X) non è altro che un arrotondamento per difetto del valore X fornitogli come argomento.</w:t>
+      </w:r>
+      <w:r>
+        <w:t xml:space="preserve"> </w:t>
+      </w:r>
+      <w:r>
+        <w:br/>
+      </w:r>
+    </w:p>
+    <w:p>
+      <w:pPr>
+        <w:ind w:left="720"/>
+      </w:pPr>
+      <w:r>
+        <w:t>*immagine esempio</w:t>
       </w:r>
     </w:p>
     <w:p>
@@ -1359,6 +1886,7 @@
         <w:rPr>
           <w:lang w:val="en-US"/>
         </w:rPr>
+        <w:lastRenderedPageBreak/>
         <w:t xml:space="preserve">TEMP_PIXEL = (CURRENT_PIXEL_VALUE - MIN_PIXEL_ VALUE) &lt;&lt; SHIFT_LEVEL </w:t>
       </w:r>
     </w:p>
@@ -1381,18 +1909,28 @@
         <w:t xml:space="preserve">le </w:t>
       </w:r>
       <w:r>
-        <w:t xml:space="preserve">valore da attribuire al pixel </w:t>
-      </w:r>
-      <w:proofErr w:type="spellStart"/>
-      <w:r>
-        <w:t>corrisponente</w:t>
-      </w:r>
-      <w:proofErr w:type="spellEnd"/>
-      <w:r>
-        <w:t xml:space="preserve"> a CURRENT_PIXEL_VALUE</w:t>
-      </w:r>
-      <w:r>
-        <w:t xml:space="preserve"> nell’immagine finale. Non è però sempre possibile utilizzare direttamente questo valore, dato che potrebbe superare il limite massimo di 255 imposto dalla codifica in scala di grigi a 256 livelli.</w:t>
+        <w:t>valore da attribuire al pixel corrispon</w:t>
+      </w:r>
+      <w:r>
+        <w:t>d</w:t>
+      </w:r>
+      <w:r>
+        <w:t>ente a CURRENT_PIXEL_VALUE</w:t>
+      </w:r>
+      <w:r>
+        <w:t xml:space="preserve"> nell’immagine finale. Non è però sempre possibile utilizzare direttamente</w:t>
+      </w:r>
+      <w:r>
+        <w:t>,</w:t>
+      </w:r>
+      <w:r>
+        <w:t xml:space="preserve"> </w:t>
+      </w:r>
+      <w:r>
+        <w:t>in quanto</w:t>
+      </w:r>
+      <w:r>
+        <w:t xml:space="preserve"> potrebbe superare il limite massimo di 255 imposto dalla codifica in scala di grigi a 256 livelli.</w:t>
       </w:r>
     </w:p>
     <w:p>
@@ -1435,7 +1973,13 @@
         <w:t xml:space="preserve">NEW_PIXEL_VALUE </w:t>
       </w:r>
       <w:r>
-        <w:t>contiene il minimo valore tra 255 e il valore TEMP_PIXEL precedentemente calcolato. Rappresenta l’effettivo valore che verrà scritto in memoria per il pixel considerato in questa iterazione.</w:t>
+        <w:t xml:space="preserve">contiene il </w:t>
+      </w:r>
+      <w:r>
+        <w:t xml:space="preserve">valore </w:t>
+      </w:r>
+      <w:r>
+        <w:t>minimo tra 255 e il valore TEMP_PIXEL precedentemente calcolato. Rappresenta l’effettivo valore che verrà scritto in memoria per il pixel considerato in questa iterazione.</w:t>
       </w:r>
     </w:p>
     <w:p>
@@ -1461,80 +2005,207 @@
     </w:p>
     <w:p>
       <w:r>
-        <w:t xml:space="preserve">L’algoritmo scelto si focalizza sulla facilità di lettura e comprensione, tralasciando possibili ottimizzazioni. Si è scelto però di cercare di ridurre al minimo il numero di operazioni di moltiplicazione nel codice, ad esempio separando gli stati RD_COL e RD_ROW, e di evitare totalmente l’operatore esponenziale, preparando il valore SHIFT_VALUE tramite </w:t>
+        <w:t xml:space="preserve">L’algoritmo </w:t>
+      </w:r>
+      <w:r>
+        <w:t>prodotto</w:t>
+      </w:r>
+      <w:r>
+        <w:t xml:space="preserve"> si focalizza sulla facilità di lettura e comprensione</w:t>
+      </w:r>
+      <w:r>
+        <w:t>.</w:t>
+      </w:r>
+      <w:r>
+        <w:t xml:space="preserve"> Si è scelto però di cercare di ridurre al minimo il numero di operazioni di moltiplicazione nel codice, ad esempio separando gli stati RD_COL e RD_ROW, e di evitare totalmente l’operatore esponenziale, preparando il valore SHIFT_VALUE tramite delle semplic</w:t>
+      </w:r>
+      <w:r>
+        <w:t>i</w:t>
+      </w:r>
+      <w:r>
+        <w:t xml:space="preserve"> condizioni IF/ELSE</w:t>
+      </w:r>
+      <w:r>
+        <w:t>, rispettando le regole nella seguente tabella:</w:t>
+      </w:r>
+    </w:p>
+    <w:p>
+      <w:r>
+        <w:t xml:space="preserve">*tabella regole </w:t>
+      </w:r>
+      <w:proofErr w:type="spellStart"/>
+      <w:r>
+        <w:t>shift_value</w:t>
+      </w:r>
+      <w:proofErr w:type="spellEnd"/>
+    </w:p>
+    <w:p>
+      <w:r>
+        <w:rPr>
+          <w:highlight w:val="yellow"/>
+        </w:rPr>
+        <w:t xml:space="preserve">Questo accorgimento è stato apportato </w:t>
+      </w:r>
+      <w:r>
+        <w:rPr>
+          <w:highlight w:val="yellow"/>
+        </w:rPr>
+        <w:t xml:space="preserve">in quanto </w:t>
+      </w:r>
+      <w:r>
+        <w:rPr>
+          <w:highlight w:val="yellow"/>
+        </w:rPr>
+        <w:t xml:space="preserve">gli operatori di moltiplicazione ed elevamento a potenza portano, </w:t>
+      </w:r>
+      <w:r>
+        <w:rPr>
+          <w:highlight w:val="yellow"/>
+        </w:rPr>
+        <w:t>imponendo al calcolatore di essere svolt</w:t>
+      </w:r>
+      <w:r>
+        <w:rPr>
+          <w:highlight w:val="yellow"/>
+        </w:rPr>
+        <w:t>i</w:t>
+      </w:r>
+      <w:r>
+        <w:rPr>
+          <w:highlight w:val="yellow"/>
+        </w:rPr>
+        <w:t xml:space="preserve"> in un ciclo di clock</w:t>
+      </w:r>
+      <w:r>
+        <w:rPr>
+          <w:highlight w:val="yellow"/>
+        </w:rPr>
+        <w:t xml:space="preserve">, </w:t>
+      </w:r>
+      <w:r>
+        <w:rPr>
+          <w:highlight w:val="yellow"/>
+        </w:rPr>
+        <w:t>a</w:t>
+      </w:r>
+      <w:r>
+        <w:rPr>
+          <w:highlight w:val="yellow"/>
+        </w:rPr>
+        <w:t>d</w:t>
+      </w:r>
+      <w:r>
+        <w:rPr>
+          <w:highlight w:val="yellow"/>
+        </w:rPr>
+        <w:t xml:space="preserve"> un incremento </w:t>
+      </w:r>
+      <w:r>
+        <w:rPr>
+          <w:highlight w:val="yellow"/>
+        </w:rPr>
+        <w:t xml:space="preserve">notevole </w:t>
+      </w:r>
+      <w:r>
+        <w:rPr>
+          <w:highlight w:val="yellow"/>
+        </w:rPr>
+        <w:t>delle risorse hardware</w:t>
+      </w:r>
+      <w:r>
+        <w:rPr>
+          <w:highlight w:val="yellow"/>
+        </w:rPr>
+        <w:t>, proporzionale alla grandezza degli operandi,</w:t>
+      </w:r>
+      <w:r>
+        <w:rPr>
+          <w:highlight w:val="yellow"/>
+        </w:rPr>
+        <w:t xml:space="preserve"> necessarie </w:t>
+      </w:r>
+      <w:r>
+        <w:rPr>
+          <w:highlight w:val="yellow"/>
+        </w:rPr>
+        <w:t>per il loro completamento.</w:t>
+      </w:r>
+    </w:p>
+    <w:p>
+      <w:r>
+        <w:t>2.4 algoritmo base?</w:t>
+      </w:r>
+      <w:r>
+        <w:t xml:space="preserve"> Direi che non serve.</w:t>
+      </w:r>
+    </w:p>
+    <w:p/>
+    <w:p>
+      <w:r>
+        <w:t xml:space="preserve">3 </w:t>
+      </w:r>
+      <w:proofErr w:type="spellStart"/>
+      <w:r>
+        <w:t>Test</w:t>
+      </w:r>
+      <w:r>
+        <w:t>ing</w:t>
+      </w:r>
+      <w:proofErr w:type="spellEnd"/>
+      <w:r>
+        <w:t xml:space="preserve"> e Risultati sperimentali</w:t>
+      </w:r>
+    </w:p>
+    <w:p>
+      <w:r>
+        <w:t>3.1 casi di test</w:t>
+      </w:r>
+    </w:p>
+    <w:p>
+      <w:r>
+        <w:t xml:space="preserve">Il </w:t>
+      </w:r>
+      <w:r>
+        <w:t xml:space="preserve">corretto comportamento del </w:t>
+      </w:r>
+      <w:proofErr w:type="spellStart"/>
+      <w:r>
+        <w:t xml:space="preserve">componente è </w:t>
+      </w:r>
+      <w:proofErr w:type="spellEnd"/>
+      <w:r>
+        <w:t xml:space="preserve">stato verificato tramite dei </w:t>
+      </w:r>
+      <w:proofErr w:type="spellStart"/>
+      <w:r>
+        <w:t>TestBench</w:t>
+      </w:r>
+      <w:proofErr w:type="spellEnd"/>
+      <w:r>
+        <w:t>.</w:t>
+      </w:r>
+      <w:r>
+        <w:t xml:space="preserve"> In particolare</w:t>
+      </w:r>
+      <w:r>
+        <w:t>, ci si è concentrati su diversi casi critici possibili</w:t>
+      </w:r>
+      <w:r>
+        <w:t xml:space="preserve"> durante </w:t>
       </w:r>
       <w:proofErr w:type="gramStart"/>
       <w:r>
-        <w:t>delle semplice</w:t>
+        <w:t>l’</w:t>
+      </w:r>
+      <w:r>
+        <w:t xml:space="preserve"> e</w:t>
       </w:r>
       <w:proofErr w:type="gramEnd"/>
       <w:r>
-        <w:t xml:space="preserve"> condizioni IF/ELSE</w:t>
-      </w:r>
-      <w:r>
-        <w:t xml:space="preserve">, in quanto </w:t>
-      </w:r>
-      <w:r>
-        <w:t>porta</w:t>
-      </w:r>
-      <w:r>
-        <w:t>no</w:t>
-      </w:r>
-      <w:r>
-        <w:t xml:space="preserve"> a un incremento molto rapido delle risorse hardware necessarie al crescere della dimensione degli operandi,</w:t>
-      </w:r>
-      <w:r>
-        <w:t xml:space="preserve"> imponendo al calcolatore di essere svolte in un ciclo di clock.</w:t>
-      </w:r>
-    </w:p>
-    <w:p>
-      <w:r>
-        <w:t>2.4 algoritmo base?</w:t>
-      </w:r>
-    </w:p>
-    <w:p/>
-    <w:p>
-      <w:r>
-        <w:lastRenderedPageBreak/>
-        <w:t xml:space="preserve">3 </w:t>
-      </w:r>
-      <w:proofErr w:type="spellStart"/>
-      <w:r>
-        <w:t>Test</w:t>
-      </w:r>
-      <w:r>
-        <w:t>ing</w:t>
-      </w:r>
-      <w:proofErr w:type="spellEnd"/>
-      <w:r>
-        <w:t xml:space="preserve"> e Risultati sperimentali</w:t>
-      </w:r>
-    </w:p>
-    <w:p>
-      <w:r>
-        <w:t>3.1 casi di test</w:t>
-      </w:r>
-    </w:p>
-    <w:p>
-      <w:r>
-        <w:t xml:space="preserve">Il componente realizzato è stato testato tramite diversi </w:t>
-      </w:r>
-      <w:proofErr w:type="spellStart"/>
-      <w:r>
-        <w:t>TestBench</w:t>
-      </w:r>
-      <w:proofErr w:type="spellEnd"/>
-      <w:r>
-        <w:t>.</w:t>
-      </w:r>
-      <w:r>
-        <w:t xml:space="preserve"> In particolare</w:t>
-      </w:r>
-      <w:r>
-        <w:t>, ci si è concentrati su diversi casi critici possibili e sul corretto calcolo di tutti i valori utilizzati</w:t>
-      </w:r>
-      <w:r>
-        <w:t>:</w:t>
+        <w:t xml:space="preserve"> sul corretto calcolo di tutti i valori utilizzati</w:t>
+      </w:r>
+      <w:r>
+        <w:t>. Di seguito una breve lista dei test e condizioni più significativi</w:t>
       </w:r>
     </w:p>
     <w:p>
@@ -1546,7 +2217,7 @@
         </w:numPr>
       </w:pPr>
       <w:r>
-        <w:t>Il c</w:t>
+        <w:t>C</w:t>
       </w:r>
       <w:r>
         <w:t>orretto utilizzo di tutti i possibili SHIFT_VALUE</w:t>
@@ -1561,10 +2232,19 @@
         </w:numPr>
       </w:pPr>
       <w:r>
-        <w:t>La condizione</w:t>
-      </w:r>
-      <w:r>
-        <w:t xml:space="preserve"> particolare in cui N_COL = N_ROW = 0</w:t>
+        <w:t>C</w:t>
+      </w:r>
+      <w:r>
+        <w:t>ondizione</w:t>
+      </w:r>
+      <w:r>
+        <w:t xml:space="preserve"> particolare</w:t>
+      </w:r>
+      <w:r>
+        <w:t>:</w:t>
+      </w:r>
+      <w:r>
+        <w:t xml:space="preserve"> N_COL = N_ROW = 0</w:t>
       </w:r>
     </w:p>
     <w:p>
@@ -1576,13 +2256,19 @@
         </w:numPr>
       </w:pPr>
       <w:r>
-        <w:t>Il c</w:t>
-      </w:r>
-      <w:r>
-        <w:t>aso limite</w:t>
-      </w:r>
-      <w:r>
-        <w:t xml:space="preserve"> di grandezza 128x128, non documentato nel nostro </w:t>
+        <w:t>Caso</w:t>
+      </w:r>
+      <w:r>
+        <w:t xml:space="preserve"> limite</w:t>
+      </w:r>
+      <w:r>
+        <w:t xml:space="preserve"> di grandezza 128x128</w:t>
+      </w:r>
+      <w:r>
+        <w:t xml:space="preserve"> (</w:t>
+      </w:r>
+      <w:r>
+        <w:t xml:space="preserve">non documentato nel nostro </w:t>
       </w:r>
       <w:proofErr w:type="spellStart"/>
       <w:r>
@@ -1590,7 +2276,22 @@
       </w:r>
       <w:proofErr w:type="spellEnd"/>
       <w:r>
-        <w:t>, in quanto non diverso dal funzionamento di un test 2x2</w:t>
+        <w:t xml:space="preserve">, in quanto non </w:t>
+      </w:r>
+      <w:r>
+        <w:t>più rilevante</w:t>
+      </w:r>
+      <w:r>
+        <w:t xml:space="preserve"> d</w:t>
+      </w:r>
+      <w:r>
+        <w:t>el</w:t>
+      </w:r>
+      <w:r>
+        <w:t xml:space="preserve"> funzionamento di un test 2x2</w:t>
+      </w:r>
+      <w:r>
+        <w:t>)</w:t>
       </w:r>
     </w:p>
     <w:p>
@@ -1602,15 +2303,13 @@
         </w:numPr>
       </w:pPr>
       <w:r>
-        <w:t xml:space="preserve">Il caso in cui il segnale </w:t>
-      </w:r>
-      <w:proofErr w:type="spellStart"/>
-      <w:r>
-        <w:t>i_rst</w:t>
-      </w:r>
-      <w:proofErr w:type="spellEnd"/>
-      <w:r>
-        <w:t xml:space="preserve"> venga portato alto. Il componente si riporta correttamente nello stato WT_STR, anche in modo asincrono</w:t>
+        <w:t>Caso</w:t>
+      </w:r>
+      <w:r>
+        <w:t xml:space="preserve"> </w:t>
+      </w:r>
+      <w:r>
+        <w:t>di reset dell’elaborazione, anche in modo asincrono</w:t>
       </w:r>
     </w:p>
     <w:p>
@@ -1622,223 +2321,7 @@
         </w:numPr>
       </w:pPr>
       <w:r>
-        <w:t xml:space="preserve">Il corretto rapporto tra i segnali </w:t>
-      </w:r>
-      <w:proofErr w:type="spellStart"/>
-      <w:r>
-        <w:t>i_rst</w:t>
-      </w:r>
-      <w:proofErr w:type="spellEnd"/>
-      <w:r>
-        <w:t xml:space="preserve">, </w:t>
-      </w:r>
-      <w:proofErr w:type="spellStart"/>
-      <w:r>
-        <w:t>i_start</w:t>
-      </w:r>
-      <w:proofErr w:type="spellEnd"/>
-      <w:r>
-        <w:t xml:space="preserve"> e </w:t>
-      </w:r>
-      <w:proofErr w:type="spellStart"/>
-      <w:r>
-        <w:t>i_done</w:t>
-      </w:r>
-      <w:proofErr w:type="spellEnd"/>
-    </w:p>
-    <w:p>
-      <w:pPr>
-        <w:rPr>
-          <w:lang w:eastAsia="it-IT"/>
-        </w:rPr>
-      </w:pPr>
-      <w:r>
-        <w:rPr>
-          <w:lang w:eastAsia="it-IT"/>
-        </w:rPr>
-        <w:t>Nel</w:t>
-      </w:r>
-      <w:r>
-        <w:rPr>
-          <w:lang w:eastAsia="it-IT"/>
-        </w:rPr>
-        <w:t xml:space="preserve">la verifica degli ultimi due </w:t>
-      </w:r>
-      <w:r>
-        <w:rPr>
-          <w:lang w:eastAsia="it-IT"/>
-        </w:rPr>
-        <w:t>punti,</w:t>
-      </w:r>
-      <w:r>
-        <w:rPr>
-          <w:lang w:eastAsia="it-IT"/>
-        </w:rPr>
-        <w:t xml:space="preserve"> è </w:t>
-      </w:r>
-      <w:r>
-        <w:rPr>
-          <w:lang w:eastAsia="it-IT"/>
-        </w:rPr>
-        <w:t xml:space="preserve">risultata utile </w:t>
-      </w:r>
-      <w:r>
-        <w:rPr>
-          <w:lang w:eastAsia="it-IT"/>
-        </w:rPr>
-        <w:t>l'analisi grafica dei s</w:t>
-      </w:r>
-      <w:r>
-        <w:rPr>
-          <w:lang w:eastAsia="it-IT"/>
-        </w:rPr>
-        <w:t>e</w:t>
-      </w:r>
-      <w:r>
-        <w:rPr>
-          <w:lang w:eastAsia="it-IT"/>
-        </w:rPr>
-        <w:t>gnali d'uscita del modulo</w:t>
-      </w:r>
-      <w:r>
-        <w:rPr>
-          <w:lang w:eastAsia="it-IT"/>
-        </w:rPr>
-        <w:t xml:space="preserve">, </w:t>
-      </w:r>
-      <w:r>
-        <w:rPr>
-          <w:lang w:eastAsia="it-IT"/>
-        </w:rPr>
-        <w:t>di cui si riporta immagine</w:t>
-      </w:r>
-      <w:r>
-        <w:rPr>
-          <w:lang w:eastAsia="it-IT"/>
-        </w:rPr>
-        <w:t>.</w:t>
-      </w:r>
-    </w:p>
-    <w:p>
-      <w:pPr>
-        <w:rPr>
-          <w:lang w:eastAsia="it-IT"/>
-        </w:rPr>
-      </w:pPr>
-      <w:r>
-        <w:rPr>
-          <w:lang w:eastAsia="it-IT"/>
-        </w:rPr>
-        <w:t>*immagine</w:t>
-      </w:r>
-    </w:p>
-    <w:p>
-      <w:pPr>
-        <w:rPr>
-          <w:lang w:eastAsia="it-IT"/>
-        </w:rPr>
-      </w:pPr>
-      <w:r>
-        <w:rPr>
-          <w:lang w:eastAsia="it-IT"/>
-        </w:rPr>
-        <w:t xml:space="preserve">Si è usufruito di </w:t>
-      </w:r>
-      <w:proofErr w:type="spellStart"/>
-      <w:r>
-        <w:rPr>
-          <w:lang w:eastAsia="it-IT"/>
-        </w:rPr>
-        <w:t>TestBench</w:t>
-      </w:r>
-      <w:proofErr w:type="spellEnd"/>
-      <w:r>
-        <w:rPr>
-          <w:lang w:eastAsia="it-IT"/>
-        </w:rPr>
-        <w:t xml:space="preserve">, di dimensioni e caratteristiche variabili dalla singola alle 10000 immagini (TB10K), utilizzandone </w:t>
-      </w:r>
-      <w:r>
-        <w:rPr>
-          <w:lang w:eastAsia="it-IT"/>
-        </w:rPr>
-        <w:t xml:space="preserve">di </w:t>
-      </w:r>
-      <w:r>
-        <w:rPr>
-          <w:lang w:eastAsia="it-IT"/>
-        </w:rPr>
-        <w:t xml:space="preserve">redatti manualmente (da colleghi e da noi) </w:t>
-      </w:r>
-      <w:r>
-        <w:rPr>
-          <w:lang w:eastAsia="it-IT"/>
-        </w:rPr>
-        <w:t>ma anche di auto-generati.</w:t>
-      </w:r>
-    </w:p>
-    <w:p>
-      <w:pPr>
-        <w:rPr>
-          <w:lang w:eastAsia="it-IT"/>
-        </w:rPr>
-      </w:pPr>
-      <w:r>
-        <w:rPr>
-          <w:lang w:eastAsia="it-IT"/>
-        </w:rPr>
-        <w:t>4 conclusioni</w:t>
-      </w:r>
-    </w:p>
-    <w:p>
-      <w:pPr>
-        <w:rPr>
-          <w:lang w:eastAsia="it-IT"/>
-        </w:rPr>
-      </w:pPr>
-      <w:r>
-        <w:rPr>
-          <w:lang w:eastAsia="it-IT"/>
-        </w:rPr>
-        <w:t xml:space="preserve">Per tutti i </w:t>
-      </w:r>
-      <w:r>
-        <w:rPr>
-          <w:lang w:eastAsia="it-IT"/>
-        </w:rPr>
-        <w:t xml:space="preserve">casi di test e </w:t>
-      </w:r>
-      <w:proofErr w:type="spellStart"/>
-      <w:r>
-        <w:rPr>
-          <w:lang w:eastAsia="it-IT"/>
-        </w:rPr>
-        <w:t>TestBanch</w:t>
-      </w:r>
-      <w:proofErr w:type="spellEnd"/>
-      <w:r>
-        <w:rPr>
-          <w:lang w:eastAsia="it-IT"/>
-        </w:rPr>
-        <w:t xml:space="preserve"> utilizzati</w:t>
-      </w:r>
-      <w:r>
-        <w:rPr>
-          <w:lang w:eastAsia="it-IT"/>
-        </w:rPr>
-        <w:t>, sono state svolte con successo</w:t>
-      </w:r>
-      <w:r>
-        <w:rPr>
-          <w:lang w:eastAsia="it-IT"/>
-        </w:rPr>
-        <w:t xml:space="preserve"> le seguenti simulazioni, </w:t>
-      </w:r>
-      <w:r>
-        <w:rPr>
-          <w:lang w:eastAsia="it-IT"/>
-        </w:rPr>
-        <w:t>di cui si riporta come riferimento i risultati del TB 10K:</w:t>
+        <w:t>Caso di reset dell’elaborazione seguito da cambi di immagine in memoria</w:t>
       </w:r>
     </w:p>
     <w:p>
@@ -1848,38 +2331,290 @@
           <w:ilvl w:val="0"/>
           <w:numId w:val="3"/>
         </w:numPr>
-        <w:rPr>
-          <w:lang w:val="en-US" w:eastAsia="it-IT"/>
-        </w:rPr>
-      </w:pPr>
-      <w:proofErr w:type="spellStart"/>
-      <w:r>
-        <w:rPr>
-          <w:lang w:val="en-US" w:eastAsia="it-IT"/>
-        </w:rPr>
-        <w:t>simulazione</w:t>
-      </w:r>
-      <w:proofErr w:type="spellEnd"/>
-      <w:r>
-        <w:rPr>
-          <w:lang w:val="en-US" w:eastAsia="it-IT"/>
-        </w:rPr>
-        <w:t xml:space="preserve"> behavioral</w:t>
-      </w:r>
-      <w:r>
-        <w:rPr>
-          <w:lang w:val="en-US" w:eastAsia="it-IT"/>
-        </w:rPr>
-        <w:t>: *</w:t>
-      </w:r>
-      <w:proofErr w:type="spellStart"/>
-      <w:r>
-        <w:rPr>
-          <w:lang w:val="en-US" w:eastAsia="it-IT"/>
-        </w:rPr>
-        <w:t>ris</w:t>
-      </w:r>
-      <w:proofErr w:type="spellEnd"/>
+      </w:pPr>
+      <w:r>
+        <w:t>Corretto</w:t>
+      </w:r>
+      <w:r>
+        <w:t xml:space="preserve"> rapporto tra i segnali </w:t>
+      </w:r>
+      <w:proofErr w:type="spellStart"/>
+      <w:r>
+        <w:t>i_rst</w:t>
+      </w:r>
+      <w:proofErr w:type="spellEnd"/>
+      <w:r>
+        <w:t xml:space="preserve">, </w:t>
+      </w:r>
+      <w:proofErr w:type="spellStart"/>
+      <w:r>
+        <w:t>i_start</w:t>
+      </w:r>
+      <w:proofErr w:type="spellEnd"/>
+      <w:r>
+        <w:t xml:space="preserve"> e </w:t>
+      </w:r>
+      <w:proofErr w:type="spellStart"/>
+      <w:r>
+        <w:t>i_done</w:t>
+      </w:r>
+      <w:proofErr w:type="spellEnd"/>
+      <w:r>
+        <w:t xml:space="preserve"> durante l’esecuzione</w:t>
+      </w:r>
+    </w:p>
+    <w:p>
+      <w:pPr>
+        <w:rPr>
+          <w:lang w:eastAsia="it-IT"/>
+        </w:rPr>
+      </w:pPr>
+      <w:r>
+        <w:rPr>
+          <w:lang w:eastAsia="it-IT"/>
+        </w:rPr>
+        <w:t>Nel</w:t>
+      </w:r>
+      <w:r>
+        <w:rPr>
+          <w:lang w:eastAsia="it-IT"/>
+        </w:rPr>
+        <w:t xml:space="preserve">la verifica degli ultimi </w:t>
+      </w:r>
+      <w:r>
+        <w:rPr>
+          <w:lang w:eastAsia="it-IT"/>
+        </w:rPr>
+        <w:t>tre</w:t>
+      </w:r>
+      <w:r>
+        <w:rPr>
+          <w:lang w:eastAsia="it-IT"/>
+        </w:rPr>
+        <w:t xml:space="preserve"> </w:t>
+      </w:r>
+      <w:r>
+        <w:rPr>
+          <w:lang w:eastAsia="it-IT"/>
+        </w:rPr>
+        <w:t>punti,</w:t>
+      </w:r>
+      <w:r>
+        <w:rPr>
+          <w:lang w:eastAsia="it-IT"/>
+        </w:rPr>
+        <w:t xml:space="preserve"> è </w:t>
+      </w:r>
+      <w:r>
+        <w:rPr>
+          <w:lang w:eastAsia="it-IT"/>
+        </w:rPr>
+        <w:t xml:space="preserve">risultata utile </w:t>
+      </w:r>
+      <w:r>
+        <w:rPr>
+          <w:lang w:eastAsia="it-IT"/>
+        </w:rPr>
+        <w:t>l'analisi grafica dei s</w:t>
+      </w:r>
+      <w:r>
+        <w:rPr>
+          <w:lang w:eastAsia="it-IT"/>
+        </w:rPr>
+        <w:t>e</w:t>
+      </w:r>
+      <w:r>
+        <w:rPr>
+          <w:lang w:eastAsia="it-IT"/>
+        </w:rPr>
+        <w:t>gnali d'uscita del modulo</w:t>
+      </w:r>
+      <w:r>
+        <w:rPr>
+          <w:lang w:eastAsia="it-IT"/>
+        </w:rPr>
+        <w:t xml:space="preserve">, </w:t>
+      </w:r>
+      <w:r>
+        <w:rPr>
+          <w:lang w:eastAsia="it-IT"/>
+        </w:rPr>
+        <w:t>di cui si riporta immagine</w:t>
+      </w:r>
+      <w:r>
+        <w:rPr>
+          <w:lang w:eastAsia="it-IT"/>
+        </w:rPr>
+        <w:t>.</w:t>
+      </w:r>
+    </w:p>
+    <w:p>
+      <w:pPr>
+        <w:rPr>
+          <w:lang w:eastAsia="it-IT"/>
+        </w:rPr>
+      </w:pPr>
+      <w:r>
+        <w:rPr>
+          <w:lang w:eastAsia="it-IT"/>
+        </w:rPr>
+        <w:t>*immagine</w:t>
+      </w:r>
+    </w:p>
+    <w:p>
+      <w:pPr>
+        <w:rPr>
+          <w:lang w:eastAsia="it-IT"/>
+        </w:rPr>
+      </w:pPr>
+      <w:r>
+        <w:rPr>
+          <w:lang w:eastAsia="it-IT"/>
+        </w:rPr>
+        <w:t xml:space="preserve">Si è usufruito di </w:t>
+      </w:r>
+      <w:proofErr w:type="spellStart"/>
+      <w:r>
+        <w:rPr>
+          <w:lang w:eastAsia="it-IT"/>
+        </w:rPr>
+        <w:t>TestBench</w:t>
+      </w:r>
+      <w:proofErr w:type="spellEnd"/>
+      <w:r>
+        <w:rPr>
+          <w:lang w:eastAsia="it-IT"/>
+        </w:rPr>
+        <w:t>, di</w:t>
+      </w:r>
+      <w:r>
+        <w:rPr>
+          <w:lang w:eastAsia="it-IT"/>
+        </w:rPr>
+        <w:t xml:space="preserve"> caratteristiche e</w:t>
+      </w:r>
+      <w:r>
+        <w:rPr>
+          <w:lang w:eastAsia="it-IT"/>
+        </w:rPr>
+        <w:t xml:space="preserve"> dimensioni variabili dalla singola alle 10000 immagini (TB10K), utilizzandone </w:t>
+      </w:r>
+      <w:r>
+        <w:rPr>
+          <w:lang w:eastAsia="it-IT"/>
+        </w:rPr>
+        <w:t xml:space="preserve">di </w:t>
+      </w:r>
+      <w:r>
+        <w:rPr>
+          <w:lang w:eastAsia="it-IT"/>
+        </w:rPr>
+        <w:t xml:space="preserve">redatti manualmente (da colleghi e da noi) </w:t>
+      </w:r>
+      <w:r>
+        <w:rPr>
+          <w:lang w:eastAsia="it-IT"/>
+        </w:rPr>
+        <w:t>ma anche di auto-generati</w:t>
+      </w:r>
+      <w:r>
+        <w:rPr>
+          <w:lang w:eastAsia="it-IT"/>
+        </w:rPr>
+        <w:t xml:space="preserve"> tramite uno script </w:t>
+      </w:r>
+      <w:proofErr w:type="spellStart"/>
+      <w:r>
+        <w:rPr>
+          <w:lang w:eastAsia="it-IT"/>
+        </w:rPr>
+        <w:t>python</w:t>
+      </w:r>
+      <w:proofErr w:type="spellEnd"/>
+      <w:r>
+        <w:rPr>
+          <w:lang w:eastAsia="it-IT"/>
+        </w:rPr>
+        <w:t xml:space="preserve"> pubblico</w:t>
+      </w:r>
+      <w:r>
+        <w:rPr>
+          <w:lang w:eastAsia="it-IT"/>
+        </w:rPr>
+        <w:t>.</w:t>
+      </w:r>
+    </w:p>
+    <w:p>
+      <w:pPr>
+        <w:rPr>
+          <w:lang w:eastAsia="it-IT"/>
+        </w:rPr>
+      </w:pPr>
+    </w:p>
+    <w:p>
+      <w:pPr>
+        <w:rPr>
+          <w:lang w:eastAsia="it-IT"/>
+        </w:rPr>
+      </w:pPr>
+      <w:r>
+        <w:rPr>
+          <w:lang w:eastAsia="it-IT"/>
+        </w:rPr>
+        <w:lastRenderedPageBreak/>
+        <w:t>4 conclusioni</w:t>
+      </w:r>
+    </w:p>
+    <w:p>
+      <w:pPr>
+        <w:rPr>
+          <w:lang w:eastAsia="it-IT"/>
+        </w:rPr>
+      </w:pPr>
+      <w:r>
+        <w:rPr>
+          <w:lang w:eastAsia="it-IT"/>
+        </w:rPr>
+        <w:t xml:space="preserve">Per tutti i casi di test e </w:t>
+      </w:r>
+      <w:proofErr w:type="spellStart"/>
+      <w:r>
+        <w:rPr>
+          <w:lang w:eastAsia="it-IT"/>
+        </w:rPr>
+        <w:t>TestBanch</w:t>
+      </w:r>
+      <w:proofErr w:type="spellEnd"/>
+      <w:r>
+        <w:rPr>
+          <w:lang w:eastAsia="it-IT"/>
+        </w:rPr>
+        <w:t xml:space="preserve"> utilizzati, sono state svolte con successo </w:t>
+      </w:r>
+      <w:r>
+        <w:rPr>
+          <w:lang w:eastAsia="it-IT"/>
+        </w:rPr>
+        <w:t>le simulazioni richieste dalle specifiche di progetto</w:t>
+      </w:r>
+      <w:r>
+        <w:rPr>
+          <w:lang w:eastAsia="it-IT"/>
+        </w:rPr>
+        <w:t xml:space="preserve">, di cui si riporta come riferimento i risultati </w:t>
+      </w:r>
+      <w:r>
+        <w:rPr>
+          <w:lang w:eastAsia="it-IT"/>
+        </w:rPr>
+        <w:t>legato al</w:t>
+      </w:r>
+      <w:r>
+        <w:rPr>
+          <w:lang w:eastAsia="it-IT"/>
+        </w:rPr>
+        <w:t xml:space="preserve"> TB10K:</w:t>
+      </w:r>
     </w:p>
     <w:p>
       <w:pPr>
@@ -1904,19 +2639,7 @@
         <w:rPr>
           <w:lang w:val="en-US" w:eastAsia="it-IT"/>
         </w:rPr>
-        <w:t xml:space="preserve"> functional</w:t>
-      </w:r>
-      <w:r>
-        <w:rPr>
-          <w:lang w:val="en-US" w:eastAsia="it-IT"/>
-        </w:rPr>
-        <w:t xml:space="preserve"> </w:t>
-      </w:r>
-      <w:r>
-        <w:rPr>
-          <w:lang w:val="en-US" w:eastAsia="it-IT"/>
-        </w:rPr>
-        <w:t>post-synthesis</w:t>
+        <w:t xml:space="preserve"> behavioral</w:t>
       </w:r>
       <w:r>
         <w:rPr>
@@ -1949,20 +2672,20 @@
         <w:rPr>
           <w:lang w:val="en-US" w:eastAsia="it-IT"/>
         </w:rPr>
-        <w:t>sumilazione</w:t>
+        <w:t>simulazione</w:t>
       </w:r>
       <w:proofErr w:type="spellEnd"/>
       <w:r>
         <w:rPr>
           <w:lang w:val="en-US" w:eastAsia="it-IT"/>
         </w:rPr>
-        <w:t xml:space="preserve"> timing </w:t>
+        <w:t xml:space="preserve"> post-synthesis</w:t>
       </w:r>
       <w:r>
         <w:rPr>
           <w:lang w:val="en-US" w:eastAsia="it-IT"/>
         </w:rPr>
-        <w:t>post-synthesis</w:t>
+        <w:t xml:space="preserve"> functional</w:t>
       </w:r>
       <w:r>
         <w:rPr>
@@ -1978,25 +2701,6 @@
         <w:t>ris</w:t>
       </w:r>
       <w:proofErr w:type="spellEnd"/>
-    </w:p>
-    <w:p>
-      <w:pPr>
-        <w:rPr>
-          <w:lang w:eastAsia="it-IT"/>
-        </w:rPr>
-      </w:pPr>
-      <w:r>
-        <w:rPr>
-          <w:lang w:eastAsia="it-IT"/>
-        </w:rPr>
-        <w:t>il report di sintesi ha evidenziato</w:t>
-      </w:r>
-      <w:r>
-        <w:rPr>
-          <w:lang w:eastAsia="it-IT"/>
-        </w:rPr>
-        <w:t xml:space="preserve"> l’utilizzo nell’area di sintesi del modulo dei seguenti componenti:</w:t>
-      </w:r>
     </w:p>
     <w:p>
       <w:pPr>
@@ -2006,14 +2710,79 @@
           <w:numId w:val="3"/>
         </w:numPr>
         <w:rPr>
-          <w:lang w:eastAsia="it-IT"/>
-        </w:rPr>
-      </w:pPr>
-      <w:r>
-        <w:rPr>
-          <w:lang w:eastAsia="it-IT"/>
-        </w:rPr>
-        <w:t>LUT:</w:t>
+          <w:lang w:val="en-US" w:eastAsia="it-IT"/>
+        </w:rPr>
+      </w:pPr>
+      <w:proofErr w:type="spellStart"/>
+      <w:r>
+        <w:rPr>
+          <w:lang w:val="en-US" w:eastAsia="it-IT"/>
+        </w:rPr>
+        <w:t>sumilazione</w:t>
+      </w:r>
+      <w:proofErr w:type="spellEnd"/>
+      <w:r>
+        <w:rPr>
+          <w:lang w:val="en-US" w:eastAsia="it-IT"/>
+        </w:rPr>
+        <w:t xml:space="preserve"> </w:t>
+      </w:r>
+      <w:r>
+        <w:rPr>
+          <w:lang w:val="en-US" w:eastAsia="it-IT"/>
+        </w:rPr>
+        <w:t>post-synthesis</w:t>
+      </w:r>
+      <w:r>
+        <w:rPr>
+          <w:lang w:val="en-US" w:eastAsia="it-IT"/>
+        </w:rPr>
+        <w:t xml:space="preserve"> timing</w:t>
+      </w:r>
+      <w:r>
+        <w:rPr>
+          <w:lang w:val="en-US" w:eastAsia="it-IT"/>
+        </w:rPr>
+        <w:t>: *</w:t>
+      </w:r>
+      <w:proofErr w:type="spellStart"/>
+      <w:r>
+        <w:rPr>
+          <w:lang w:val="en-US" w:eastAsia="it-IT"/>
+        </w:rPr>
+        <w:t>ris</w:t>
+      </w:r>
+      <w:proofErr w:type="spellEnd"/>
+    </w:p>
+    <w:p>
+      <w:pPr>
+        <w:rPr>
+          <w:lang w:eastAsia="it-IT"/>
+        </w:rPr>
+      </w:pPr>
+      <w:r>
+        <w:rPr>
+          <w:lang w:eastAsia="it-IT"/>
+        </w:rPr>
+        <w:t>il report di sintesi ha evidenziato</w:t>
+      </w:r>
+      <w:r>
+        <w:rPr>
+          <w:lang w:eastAsia="it-IT"/>
+        </w:rPr>
+        <w:t xml:space="preserve"> l’utilizzo nell’area del modulo </w:t>
+      </w:r>
+      <w:r>
+        <w:rPr>
+          <w:lang w:eastAsia="it-IT"/>
+        </w:rPr>
+        <w:t xml:space="preserve">sintetizzato </w:t>
+      </w:r>
+      <w:r>
+        <w:rPr>
+          <w:lang w:eastAsia="it-IT"/>
+        </w:rPr>
+        <w:t>dei seguenti componenti:</w:t>
       </w:r>
     </w:p>
     <w:p>
@@ -2031,7 +2800,7 @@
         <w:rPr>
           <w:lang w:eastAsia="it-IT"/>
         </w:rPr>
-        <w:t>FF:</w:t>
+        <w:t>LUT:</w:t>
       </w:r>
     </w:p>
     <w:p>
@@ -2049,6 +2818,24 @@
         <w:rPr>
           <w:lang w:eastAsia="it-IT"/>
         </w:rPr>
+        <w:t>FF:</w:t>
+      </w:r>
+    </w:p>
+    <w:p>
+      <w:pPr>
+        <w:pStyle w:val="Paragrafoelenco"/>
+        <w:numPr>
+          <w:ilvl w:val="0"/>
+          <w:numId w:val="3"/>
+        </w:numPr>
+        <w:rPr>
+          <w:lang w:eastAsia="it-IT"/>
+        </w:rPr>
+      </w:pPr>
+      <w:r>
+        <w:rPr>
+          <w:lang w:eastAsia="it-IT"/>
+        </w:rPr>
         <w:t>LATCH:</w:t>
       </w:r>
     </w:p>
@@ -2062,13 +2849,146 @@
         <w:rPr>
           <w:lang w:eastAsia="it-IT"/>
         </w:rPr>
-        <w:t xml:space="preserve">Si ritiene di aver progettato </w:t>
-      </w:r>
-      <w:r>
-        <w:rPr>
-          <w:lang w:eastAsia="it-IT"/>
-        </w:rPr>
-        <w:t>un’architettura che rispecchi le specifiche di progetto as</w:t>
+        <w:t xml:space="preserve">Si è inoltre appurato che </w:t>
+      </w:r>
+      <w:r>
+        <w:rPr>
+          <w:lang w:eastAsia="it-IT"/>
+        </w:rPr>
+        <w:t>il componente progettato supera inoltre le seguenti simulazioni non richieste:</w:t>
+      </w:r>
+    </w:p>
+    <w:p>
+      <w:pPr>
+        <w:pStyle w:val="Paragrafoelenco"/>
+        <w:numPr>
+          <w:ilvl w:val="0"/>
+          <w:numId w:val="3"/>
+        </w:numPr>
+        <w:rPr>
+          <w:lang w:eastAsia="it-IT"/>
+        </w:rPr>
+      </w:pPr>
+      <w:r>
+        <w:rPr>
+          <w:lang w:eastAsia="it-IT"/>
+        </w:rPr>
+        <w:t>Simulazione post-</w:t>
+      </w:r>
+      <w:proofErr w:type="spellStart"/>
+      <w:r>
+        <w:rPr>
+          <w:lang w:eastAsia="it-IT"/>
+        </w:rPr>
+        <w:t>implementation</w:t>
+      </w:r>
+      <w:proofErr w:type="spellEnd"/>
+      <w:r>
+        <w:rPr>
+          <w:lang w:eastAsia="it-IT"/>
+        </w:rPr>
+        <w:t xml:space="preserve"> </w:t>
+      </w:r>
+      <w:proofErr w:type="spellStart"/>
+      <w:r>
+        <w:rPr>
+          <w:lang w:eastAsia="it-IT"/>
+        </w:rPr>
+        <w:t>functional</w:t>
+      </w:r>
+      <w:proofErr w:type="spellEnd"/>
+      <w:r>
+        <w:rPr>
+          <w:lang w:eastAsia="it-IT"/>
+        </w:rPr>
+        <w:t>:</w:t>
+      </w:r>
+    </w:p>
+    <w:p>
+      <w:pPr>
+        <w:pStyle w:val="Paragrafoelenco"/>
+        <w:numPr>
+          <w:ilvl w:val="0"/>
+          <w:numId w:val="3"/>
+        </w:numPr>
+        <w:rPr>
+          <w:lang w:eastAsia="it-IT"/>
+        </w:rPr>
+      </w:pPr>
+      <w:r>
+        <w:rPr>
+          <w:lang w:eastAsia="it-IT"/>
+        </w:rPr>
+        <w:t>Simulazione post-</w:t>
+      </w:r>
+      <w:proofErr w:type="spellStart"/>
+      <w:r>
+        <w:rPr>
+          <w:lang w:eastAsia="it-IT"/>
+        </w:rPr>
+        <w:t>implementation</w:t>
+      </w:r>
+      <w:proofErr w:type="spellEnd"/>
+      <w:r>
+        <w:rPr>
+          <w:lang w:eastAsia="it-IT"/>
+        </w:rPr>
+        <w:t xml:space="preserve"> timing:</w:t>
+      </w:r>
+    </w:p>
+    <w:p>
+      <w:pPr>
+        <w:rPr>
+          <w:lang w:eastAsia="it-IT"/>
+        </w:rPr>
+      </w:pPr>
+      <w:r>
+        <w:rPr>
+          <w:lang w:eastAsia="it-IT"/>
+        </w:rPr>
+        <w:t>Si ritiene</w:t>
+      </w:r>
+      <w:r>
+        <w:rPr>
+          <w:lang w:eastAsia="it-IT"/>
+        </w:rPr>
+        <w:t xml:space="preserve"> quindi</w:t>
+      </w:r>
+      <w:r>
+        <w:rPr>
+          <w:lang w:eastAsia="it-IT"/>
+        </w:rPr>
+        <w:t xml:space="preserve"> </w:t>
+      </w:r>
+      <w:r>
+        <w:rPr>
+          <w:lang w:eastAsia="it-IT"/>
+        </w:rPr>
+        <w:t>realizzando</w:t>
+      </w:r>
+      <w:r>
+        <w:rPr>
+          <w:lang w:eastAsia="it-IT"/>
+        </w:rPr>
+        <w:t xml:space="preserve"> </w:t>
+      </w:r>
+      <w:r>
+        <w:rPr>
+          <w:lang w:eastAsia="it-IT"/>
+        </w:rPr>
+        <w:t xml:space="preserve">un’architettura che rispecchi </w:t>
+      </w:r>
+      <w:r>
+        <w:rPr>
+          <w:lang w:eastAsia="it-IT"/>
+        </w:rPr>
+        <w:t xml:space="preserve">a pieno </w:t>
+      </w:r>
+      <w:r>
+        <w:rPr>
+          <w:lang w:eastAsia="it-IT"/>
+        </w:rPr>
+        <w:t>le specifiche di progetto as</w:t>
       </w:r>
       <w:r>
         <w:rPr>
@@ -2098,7 +3018,25 @@
         <w:rPr>
           <w:lang w:eastAsia="it-IT"/>
         </w:rPr>
-        <w:t xml:space="preserve"> e di aver meglio compreso il comportamento e la progettazione di un componente dalle caratteristiche simili a quello da noi realizzato.</w:t>
+        <w:t xml:space="preserve"> e di aver meglio compreso il comportamento e </w:t>
+      </w:r>
+      <w:r>
+        <w:rPr>
+          <w:lang w:eastAsia="it-IT"/>
+        </w:rPr>
+        <w:t>il processo di</w:t>
+      </w:r>
+      <w:r>
+        <w:rPr>
+          <w:lang w:eastAsia="it-IT"/>
+        </w:rPr>
+        <w:t xml:space="preserve"> progettazione di un componente dalle caratteristiche simili a quello da noi </w:t>
+      </w:r>
+      <w:r>
+        <w:rPr>
+          <w:lang w:eastAsia="it-IT"/>
+        </w:rPr>
+        <w:t>proposto.</w:t>
       </w:r>
     </w:p>
     <w:p>
@@ -2666,7 +3604,7 @@
         <w:rFonts w:ascii="Symbol" w:hAnsi="Symbol" w:hint="default"/>
       </w:rPr>
     </w:lvl>
-    <w:lvl w:ilvl="1" w:tplc="04100003" w:tentative="1">
+    <w:lvl w:ilvl="1" w:tplc="04100003">
       <w:start w:val="1"/>
       <w:numFmt w:val="bullet"/>
       <w:lvlText w:val="o"/>

</xml_diff>